<commit_message>
Update lab08 tunnelling documents
Revised lab08_tunnelling.docx and lab08_tunnelling.pdf in week12_tunnelling/labs.
</commit_message>
<xml_diff>
--- a/week12_tunnelling/labs/lab08_tunnelling.docx
+++ b/week12_tunnelling/labs/lab08_tunnelling.docx
@@ -1,6 +1,6 @@
 
 <file path=word/document.xml><?xml version="1.0" encoding="utf-8"?>
-<w:document xmlns:wpc="http://schemas.microsoft.com/office/word/2010/wordprocessingCanvas" xmlns:cx="http://schemas.microsoft.com/office/drawing/2014/chartex" xmlns:cx1="http://schemas.microsoft.com/office/drawing/2015/9/8/chartex" xmlns:cx2="http://schemas.microsoft.com/office/drawing/2015/10/21/chartex" xmlns:cx3="http://schemas.microsoft.com/office/drawing/2016/5/9/chartex" xmlns:cx4="http://schemas.microsoft.com/office/drawing/2016/5/10/chartex" xmlns:cx5="http://schemas.microsoft.com/office/drawing/2016/5/11/chartex" xmlns:cx6="http://schemas.microsoft.com/office/drawing/2016/5/12/chartex" xmlns:cx7="http://schemas.microsoft.com/office/drawing/2016/5/13/chartex" xmlns:cx8="http://schemas.microsoft.com/office/drawing/2016/5/14/chartex" xmlns:mc="http://schemas.openxmlformats.org/markup-compatibility/2006" xmlns:aink="http://schemas.microsoft.com/office/drawing/2016/ink" xmlns:am3d="http://schemas.microsoft.com/office/drawing/2017/model3d" xmlns:o="urn:schemas-microsoft-com:office:office" xmlns:r="http://schemas.openxmlformats.org/officeDocument/2006/relationships" xmlns:m="http://schemas.openxmlformats.org/officeDocument/2006/math" xmlns:v="urn:schemas-microsoft-com:vml" xmlns:wp14="http://schemas.microsoft.com/office/word/2010/wordprocessingDrawing" xmlns:wp="http://schemas.openxmlformats.org/drawingml/2006/wordprocessingDrawing" xmlns:w10="urn:schemas-microsoft-com:office:word" xmlns:w="http://schemas.openxmlformats.org/wordprocessingml/2006/main" xmlns:w14="http://schemas.microsoft.com/office/word/2010/wordml" xmlns:w15="http://schemas.microsoft.com/office/word/2012/wordml" xmlns:w16cex="http://schemas.microsoft.com/office/word/2018/wordml/cex" xmlns:w16cid="http://schemas.microsoft.com/office/word/2016/wordml/cid" xmlns:w16="http://schemas.microsoft.com/office/word/2018/wordml" xmlns:w16se="http://schemas.microsoft.com/office/word/2015/wordml/symex" xmlns:wpg="http://schemas.microsoft.com/office/word/2010/wordprocessingGroup" xmlns:wpi="http://schemas.microsoft.com/office/word/2010/wordprocessingInk" xmlns:wne="http://schemas.microsoft.com/office/word/2006/wordml" xmlns:wps="http://schemas.microsoft.com/office/word/2010/wordprocessingShape" mc:Ignorable="w14 w15 w16se w16cid w16 w16cex wp14">
+<w:document xmlns:wpc="http://schemas.microsoft.com/office/word/2010/wordprocessingCanvas" xmlns:cx="http://schemas.microsoft.com/office/drawing/2014/chartex" xmlns:cx1="http://schemas.microsoft.com/office/drawing/2015/9/8/chartex" xmlns:cx2="http://schemas.microsoft.com/office/drawing/2015/10/21/chartex" xmlns:cx3="http://schemas.microsoft.com/office/drawing/2016/5/9/chartex" xmlns:cx4="http://schemas.microsoft.com/office/drawing/2016/5/10/chartex" xmlns:cx5="http://schemas.microsoft.com/office/drawing/2016/5/11/chartex" xmlns:cx6="http://schemas.microsoft.com/office/drawing/2016/5/12/chartex" xmlns:cx7="http://schemas.microsoft.com/office/drawing/2016/5/13/chartex" xmlns:cx8="http://schemas.microsoft.com/office/drawing/2016/5/14/chartex" xmlns:mc="http://schemas.openxmlformats.org/markup-compatibility/2006" xmlns:aink="http://schemas.microsoft.com/office/drawing/2016/ink" xmlns:am3d="http://schemas.microsoft.com/office/drawing/2017/model3d" xmlns:o="urn:schemas-microsoft-com:office:office" xmlns:oel="http://schemas.microsoft.com/office/2019/extlst" xmlns:r="http://schemas.openxmlformats.org/officeDocument/2006/relationships" xmlns:m="http://schemas.openxmlformats.org/officeDocument/2006/math" xmlns:v="urn:schemas-microsoft-com:vml" xmlns:wp14="http://schemas.microsoft.com/office/word/2010/wordprocessingDrawing" xmlns:wp="http://schemas.openxmlformats.org/drawingml/2006/wordprocessingDrawing" xmlns:w10="urn:schemas-microsoft-com:office:word" xmlns:w="http://schemas.openxmlformats.org/wordprocessingml/2006/main" xmlns:w14="http://schemas.microsoft.com/office/word/2010/wordml" xmlns:w15="http://schemas.microsoft.com/office/word/2012/wordml" xmlns:w16cex="http://schemas.microsoft.com/office/word/2018/wordml/cex" xmlns:w16cid="http://schemas.microsoft.com/office/word/2016/wordml/cid" xmlns:w16="http://schemas.microsoft.com/office/word/2018/wordml" xmlns:w16du="http://schemas.microsoft.com/office/word/2023/wordml/word16du" xmlns:w16sdtdh="http://schemas.microsoft.com/office/word/2020/wordml/sdtdatahash" xmlns:w16sdtfl="http://schemas.microsoft.com/office/word/2024/wordml/sdtformatlock" xmlns:w16se="http://schemas.microsoft.com/office/word/2015/wordml/symex" xmlns:wpg="http://schemas.microsoft.com/office/word/2010/wordprocessingGroup" xmlns:wpi="http://schemas.microsoft.com/office/word/2010/wordprocessingInk" xmlns:wne="http://schemas.microsoft.com/office/word/2006/wordml" xmlns:wps="http://schemas.microsoft.com/office/word/2010/wordprocessingShape" mc:Ignorable="w14 w15 w16se w16cid w16 w16cex w16sdtdh w16sdtfl w16du wp14">
   <w:body>
     <w:p>
       <w:pPr>
@@ -3305,6 +3305,12 @@
           <w:lang w:val="en-US"/>
         </w:rPr>
         <w:lastRenderedPageBreak/>
+        <w:t xml:space="preserve">5 </w:t>
+      </w:r>
+      <w:r>
+        <w:rPr>
+          <w:lang w:val="en-US"/>
+        </w:rPr>
         <w:t xml:space="preserve">SSL Labs Python </w:t>
       </w:r>
     </w:p>
@@ -5496,13 +5502,1731 @@
     </w:p>
     <w:p>
       <w:pPr>
+        <w:pStyle w:val="Heading2"/>
+        <w:numPr>
+          <w:ilvl w:val="0"/>
+          <w:numId w:val="0"/>
+        </w:numPr>
+        <w:ind w:left="900" w:hanging="900"/>
+        <w:rPr>
+          <w:lang w:val="en-US"/>
+        </w:rPr>
+      </w:pPr>
+      <w:r>
+        <w:rPr>
+          <w:lang w:val="en-US"/>
+        </w:rPr>
+        <w:t>6 IDS</w:t>
+      </w:r>
+      <w:r>
+        <w:rPr>
+          <w:lang w:val="en-US"/>
+        </w:rPr>
+        <w:t xml:space="preserve"> </w:t>
+      </w:r>
+    </w:p>
+    <w:p>
+      <w:pPr>
+        <w:rPr>
+          <w:lang w:eastAsia="en-US"/>
+        </w:rPr>
+      </w:pPr>
+      <w:r>
+        <w:rPr>
+          <w:lang w:eastAsia="en-US"/>
+        </w:rPr>
+        <w:t xml:space="preserve">Setup a Microsoft Windows server (from AWS) or use your Windows server on </w:t>
+      </w:r>
+      <w:proofErr w:type="spellStart"/>
+      <w:proofErr w:type="gramStart"/>
+      <w:r>
+        <w:rPr>
+          <w:lang w:eastAsia="en-US"/>
+        </w:rPr>
+        <w:t>vSoC</w:t>
+      </w:r>
+      <w:proofErr w:type="spellEnd"/>
+      <w:r>
+        <w:rPr>
+          <w:lang w:eastAsia="en-US"/>
+        </w:rPr>
+        <w:t>, and</w:t>
+      </w:r>
+      <w:proofErr w:type="gramEnd"/>
+      <w:r>
+        <w:rPr>
+          <w:lang w:eastAsia="en-US"/>
+        </w:rPr>
+        <w:t xml:space="preserve"> then install Snort in the folder c:\snort. Next locate the snort.exe program and download the coursework as a </w:t>
+      </w:r>
+      <w:proofErr w:type="spellStart"/>
+      <w:r>
+        <w:rPr>
+          <w:lang w:eastAsia="en-US"/>
+        </w:rPr>
+        <w:t>pcap</w:t>
+      </w:r>
+      <w:proofErr w:type="spellEnd"/>
+      <w:r>
+        <w:rPr>
+          <w:lang w:eastAsia="en-US"/>
+        </w:rPr>
+        <w:t xml:space="preserve"> file </w:t>
+      </w:r>
+      <w:hyperlink r:id="rId10" w:history="1">
+        <w:r>
+          <w:rPr>
+            <w:rStyle w:val="Hyperlink"/>
+            <w:color w:val="0070C0"/>
+            <w:u w:val="single"/>
+            <w:lang w:eastAsia="en-US"/>
+          </w:rPr>
+          <w:t>here</w:t>
+        </w:r>
+      </w:hyperlink>
+      <w:r>
+        <w:rPr>
+          <w:lang w:eastAsia="en-US"/>
+        </w:rPr>
+        <w:t xml:space="preserve">. Next, create a rules file to detect the connection between the bot and the controller, and save it as </w:t>
+      </w:r>
+      <w:proofErr w:type="spellStart"/>
+      <w:r>
+        <w:rPr>
+          <w:lang w:eastAsia="en-US"/>
+        </w:rPr>
+        <w:t>cw.rules</w:t>
+      </w:r>
+      <w:proofErr w:type="spellEnd"/>
+      <w:r>
+        <w:rPr>
+          <w:lang w:eastAsia="en-US"/>
+        </w:rPr>
+        <w:t>:</w:t>
+      </w:r>
+    </w:p>
+    <w:p>
+      <w:pPr>
+        <w:rPr>
+          <w:lang w:eastAsia="en-US"/>
+        </w:rPr>
+      </w:pPr>
+    </w:p>
+    <w:p>
+      <w:pPr>
+        <w:rPr>
+          <w:rFonts w:asciiTheme="minorHAnsi" w:hAnsiTheme="minorHAnsi" w:cstheme="minorHAnsi"/>
+          <w:lang w:val="en-US" w:eastAsia="en-US"/>
+        </w:rPr>
+      </w:pPr>
+      <w:r>
+        <w:rPr>
+          <w:rFonts w:asciiTheme="minorHAnsi" w:hAnsiTheme="minorHAnsi" w:cstheme="minorHAnsi"/>
+          <w:lang w:val="en-US" w:eastAsia="en-US"/>
+        </w:rPr>
+        <w:t># Connection detection</w:t>
+      </w:r>
+    </w:p>
+    <w:p>
+      <w:pPr>
+        <w:rPr>
+          <w:rFonts w:asciiTheme="minorHAnsi" w:hAnsiTheme="minorHAnsi" w:cstheme="minorHAnsi"/>
+          <w:lang w:val="en-US" w:eastAsia="en-US"/>
+        </w:rPr>
+      </w:pPr>
+      <w:r>
+        <w:rPr>
+          <w:rFonts w:asciiTheme="minorHAnsi" w:hAnsiTheme="minorHAnsi" w:cstheme="minorHAnsi"/>
+          <w:lang w:val="en-US" w:eastAsia="en-US"/>
+        </w:rPr>
+        <w:t xml:space="preserve">alert </w:t>
+      </w:r>
+      <w:proofErr w:type="spellStart"/>
+      <w:r>
+        <w:rPr>
+          <w:rFonts w:asciiTheme="minorHAnsi" w:hAnsiTheme="minorHAnsi" w:cstheme="minorHAnsi"/>
+          <w:lang w:val="en-US" w:eastAsia="en-US"/>
+        </w:rPr>
+        <w:t>tcp</w:t>
+      </w:r>
+      <w:proofErr w:type="spellEnd"/>
+      <w:r>
+        <w:rPr>
+          <w:rFonts w:asciiTheme="minorHAnsi" w:hAnsiTheme="minorHAnsi" w:cstheme="minorHAnsi"/>
+          <w:lang w:val="en-US" w:eastAsia="en-US"/>
+        </w:rPr>
+        <w:t xml:space="preserve"> any </w:t>
+      </w:r>
+      <w:proofErr w:type="spellStart"/>
+      <w:r>
+        <w:rPr>
+          <w:rFonts w:asciiTheme="minorHAnsi" w:hAnsiTheme="minorHAnsi" w:cstheme="minorHAnsi"/>
+          <w:lang w:val="en-US" w:eastAsia="en-US"/>
+        </w:rPr>
+        <w:t>any</w:t>
+      </w:r>
+      <w:proofErr w:type="spellEnd"/>
+      <w:r>
+        <w:rPr>
+          <w:rFonts w:asciiTheme="minorHAnsi" w:hAnsiTheme="minorHAnsi" w:cstheme="minorHAnsi"/>
+          <w:lang w:val="en-US" w:eastAsia="en-US"/>
+        </w:rPr>
+        <w:t xml:space="preserve"> -&gt; any 5000 </w:t>
+      </w:r>
+      <w:proofErr w:type="gramStart"/>
+      <w:r>
+        <w:rPr>
+          <w:rFonts w:asciiTheme="minorHAnsi" w:hAnsiTheme="minorHAnsi" w:cstheme="minorHAnsi"/>
+          <w:lang w:val="en-US" w:eastAsia="en-US"/>
+        </w:rPr>
+        <w:t xml:space="preserve">( </w:t>
+      </w:r>
+      <w:proofErr w:type="spellStart"/>
+      <w:r>
+        <w:rPr>
+          <w:rFonts w:asciiTheme="minorHAnsi" w:hAnsiTheme="minorHAnsi" w:cstheme="minorHAnsi"/>
+          <w:lang w:val="en-US" w:eastAsia="en-US"/>
+        </w:rPr>
+        <w:t>msg</w:t>
+      </w:r>
+      <w:proofErr w:type="gramEnd"/>
+      <w:r>
+        <w:rPr>
+          <w:rFonts w:asciiTheme="minorHAnsi" w:hAnsiTheme="minorHAnsi" w:cstheme="minorHAnsi"/>
+          <w:lang w:val="en-US" w:eastAsia="en-US"/>
+        </w:rPr>
+        <w:t>:"Port</w:t>
+      </w:r>
+      <w:proofErr w:type="spellEnd"/>
+      <w:r>
+        <w:rPr>
+          <w:rFonts w:asciiTheme="minorHAnsi" w:hAnsiTheme="minorHAnsi" w:cstheme="minorHAnsi"/>
+          <w:lang w:val="en-US" w:eastAsia="en-US"/>
+        </w:rPr>
+        <w:t xml:space="preserve"> 5000</w:t>
+      </w:r>
+      <w:proofErr w:type="gramStart"/>
+      <w:r>
+        <w:rPr>
+          <w:rFonts w:asciiTheme="minorHAnsi" w:hAnsiTheme="minorHAnsi" w:cstheme="minorHAnsi"/>
+          <w:lang w:val="en-US" w:eastAsia="en-US"/>
+        </w:rPr>
+        <w:t>";sid</w:t>
+      </w:r>
+      <w:proofErr w:type="gramEnd"/>
+      <w:r>
+        <w:rPr>
+          <w:rFonts w:asciiTheme="minorHAnsi" w:hAnsiTheme="minorHAnsi" w:cstheme="minorHAnsi"/>
+          <w:lang w:val="en-US" w:eastAsia="en-US"/>
+        </w:rPr>
+        <w:t>:10000)</w:t>
+      </w:r>
+    </w:p>
+    <w:p>
+      <w:pPr>
+        <w:rPr>
+          <w:rFonts w:asciiTheme="minorHAnsi" w:hAnsiTheme="minorHAnsi" w:cstheme="minorHAnsi"/>
+          <w:lang w:val="en-US" w:eastAsia="en-US"/>
+        </w:rPr>
+      </w:pPr>
+      <w:r>
+        <w:rPr>
+          <w:rFonts w:asciiTheme="minorHAnsi" w:hAnsiTheme="minorHAnsi" w:cstheme="minorHAnsi"/>
+          <w:lang w:val="en-US" w:eastAsia="en-US"/>
+        </w:rPr>
+        <w:t xml:space="preserve">alert </w:t>
+      </w:r>
+      <w:proofErr w:type="spellStart"/>
+      <w:r>
+        <w:rPr>
+          <w:rFonts w:asciiTheme="minorHAnsi" w:hAnsiTheme="minorHAnsi" w:cstheme="minorHAnsi"/>
+          <w:lang w:val="en-US" w:eastAsia="en-US"/>
+        </w:rPr>
+        <w:t>tcp</w:t>
+      </w:r>
+      <w:proofErr w:type="spellEnd"/>
+      <w:r>
+        <w:rPr>
+          <w:rFonts w:asciiTheme="minorHAnsi" w:hAnsiTheme="minorHAnsi" w:cstheme="minorHAnsi"/>
+          <w:lang w:val="en-US" w:eastAsia="en-US"/>
+        </w:rPr>
+        <w:t xml:space="preserve"> any </w:t>
+      </w:r>
+      <w:proofErr w:type="spellStart"/>
+      <w:r>
+        <w:rPr>
+          <w:rFonts w:asciiTheme="minorHAnsi" w:hAnsiTheme="minorHAnsi" w:cstheme="minorHAnsi"/>
+          <w:lang w:val="en-US" w:eastAsia="en-US"/>
+        </w:rPr>
+        <w:t>any</w:t>
+      </w:r>
+      <w:proofErr w:type="spellEnd"/>
+      <w:r>
+        <w:rPr>
+          <w:rFonts w:asciiTheme="minorHAnsi" w:hAnsiTheme="minorHAnsi" w:cstheme="minorHAnsi"/>
+          <w:lang w:val="en-US" w:eastAsia="en-US"/>
+        </w:rPr>
+        <w:t xml:space="preserve"> -&gt; any 5001 (</w:t>
+      </w:r>
+      <w:proofErr w:type="spellStart"/>
+      <w:r>
+        <w:rPr>
+          <w:rFonts w:asciiTheme="minorHAnsi" w:hAnsiTheme="minorHAnsi" w:cstheme="minorHAnsi"/>
+          <w:lang w:val="en-US" w:eastAsia="en-US"/>
+        </w:rPr>
+        <w:t>msg:"Port</w:t>
+      </w:r>
+      <w:proofErr w:type="spellEnd"/>
+      <w:r>
+        <w:rPr>
+          <w:rFonts w:asciiTheme="minorHAnsi" w:hAnsiTheme="minorHAnsi" w:cstheme="minorHAnsi"/>
+          <w:lang w:val="en-US" w:eastAsia="en-US"/>
+        </w:rPr>
+        <w:t xml:space="preserve"> 5001</w:t>
+      </w:r>
+      <w:proofErr w:type="gramStart"/>
+      <w:r>
+        <w:rPr>
+          <w:rFonts w:asciiTheme="minorHAnsi" w:hAnsiTheme="minorHAnsi" w:cstheme="minorHAnsi"/>
+          <w:lang w:val="en-US" w:eastAsia="en-US"/>
+        </w:rPr>
+        <w:t>";sid</w:t>
+      </w:r>
+      <w:proofErr w:type="gramEnd"/>
+      <w:r>
+        <w:rPr>
+          <w:rFonts w:asciiTheme="minorHAnsi" w:hAnsiTheme="minorHAnsi" w:cstheme="minorHAnsi"/>
+          <w:lang w:val="en-US" w:eastAsia="en-US"/>
+        </w:rPr>
+        <w:t>:10001)</w:t>
+      </w:r>
+    </w:p>
+    <w:p>
+      <w:pPr>
+        <w:rPr>
+          <w:rFonts w:asciiTheme="minorHAnsi" w:hAnsiTheme="minorHAnsi" w:cstheme="minorHAnsi"/>
+          <w:lang w:val="en-US" w:eastAsia="en-US"/>
+        </w:rPr>
+      </w:pPr>
+      <w:r>
+        <w:rPr>
+          <w:rFonts w:asciiTheme="minorHAnsi" w:hAnsiTheme="minorHAnsi" w:cstheme="minorHAnsi"/>
+          <w:lang w:val="en-US" w:eastAsia="en-US"/>
+        </w:rPr>
+        <w:t xml:space="preserve">alert </w:t>
+      </w:r>
+      <w:proofErr w:type="spellStart"/>
+      <w:r>
+        <w:rPr>
+          <w:rFonts w:asciiTheme="minorHAnsi" w:hAnsiTheme="minorHAnsi" w:cstheme="minorHAnsi"/>
+          <w:lang w:val="en-US" w:eastAsia="en-US"/>
+        </w:rPr>
+        <w:t>tcp</w:t>
+      </w:r>
+      <w:proofErr w:type="spellEnd"/>
+      <w:r>
+        <w:rPr>
+          <w:rFonts w:asciiTheme="minorHAnsi" w:hAnsiTheme="minorHAnsi" w:cstheme="minorHAnsi"/>
+          <w:lang w:val="en-US" w:eastAsia="en-US"/>
+        </w:rPr>
+        <w:t xml:space="preserve"> any </w:t>
+      </w:r>
+      <w:proofErr w:type="spellStart"/>
+      <w:r>
+        <w:rPr>
+          <w:rFonts w:asciiTheme="minorHAnsi" w:hAnsiTheme="minorHAnsi" w:cstheme="minorHAnsi"/>
+          <w:lang w:val="en-US" w:eastAsia="en-US"/>
+        </w:rPr>
+        <w:t>any</w:t>
+      </w:r>
+      <w:proofErr w:type="spellEnd"/>
+      <w:r>
+        <w:rPr>
+          <w:rFonts w:asciiTheme="minorHAnsi" w:hAnsiTheme="minorHAnsi" w:cstheme="minorHAnsi"/>
+          <w:lang w:val="en-US" w:eastAsia="en-US"/>
+        </w:rPr>
+        <w:t xml:space="preserve"> -&gt; any 5002 (</w:t>
+      </w:r>
+      <w:proofErr w:type="spellStart"/>
+      <w:r>
+        <w:rPr>
+          <w:rFonts w:asciiTheme="minorHAnsi" w:hAnsiTheme="minorHAnsi" w:cstheme="minorHAnsi"/>
+          <w:lang w:val="en-US" w:eastAsia="en-US"/>
+        </w:rPr>
+        <w:t>msg:"Port</w:t>
+      </w:r>
+      <w:proofErr w:type="spellEnd"/>
+      <w:r>
+        <w:rPr>
+          <w:rFonts w:asciiTheme="minorHAnsi" w:hAnsiTheme="minorHAnsi" w:cstheme="minorHAnsi"/>
+          <w:lang w:val="en-US" w:eastAsia="en-US"/>
+        </w:rPr>
+        <w:t xml:space="preserve"> 5002</w:t>
+      </w:r>
+      <w:proofErr w:type="gramStart"/>
+      <w:r>
+        <w:rPr>
+          <w:rFonts w:asciiTheme="minorHAnsi" w:hAnsiTheme="minorHAnsi" w:cstheme="minorHAnsi"/>
+          <w:lang w:val="en-US" w:eastAsia="en-US"/>
+        </w:rPr>
+        <w:t>";sid</w:t>
+      </w:r>
+      <w:proofErr w:type="gramEnd"/>
+      <w:r>
+        <w:rPr>
+          <w:rFonts w:asciiTheme="minorHAnsi" w:hAnsiTheme="minorHAnsi" w:cstheme="minorHAnsi"/>
+          <w:lang w:val="en-US" w:eastAsia="en-US"/>
+        </w:rPr>
+        <w:t>:10002)</w:t>
+      </w:r>
+    </w:p>
+    <w:p>
+      <w:pPr>
+        <w:rPr>
+          <w:rFonts w:asciiTheme="minorHAnsi" w:hAnsiTheme="minorHAnsi" w:cstheme="minorHAnsi"/>
+          <w:lang w:val="en-US" w:eastAsia="en-US"/>
+        </w:rPr>
+      </w:pPr>
+      <w:r>
+        <w:rPr>
+          <w:rFonts w:asciiTheme="minorHAnsi" w:hAnsiTheme="minorHAnsi" w:cstheme="minorHAnsi"/>
+          <w:lang w:val="en-US" w:eastAsia="en-US"/>
+        </w:rPr>
+        <w:t xml:space="preserve">alert </w:t>
+      </w:r>
+      <w:proofErr w:type="spellStart"/>
+      <w:r>
+        <w:rPr>
+          <w:rFonts w:asciiTheme="minorHAnsi" w:hAnsiTheme="minorHAnsi" w:cstheme="minorHAnsi"/>
+          <w:lang w:val="en-US" w:eastAsia="en-US"/>
+        </w:rPr>
+        <w:t>tcp</w:t>
+      </w:r>
+      <w:proofErr w:type="spellEnd"/>
+      <w:r>
+        <w:rPr>
+          <w:rFonts w:asciiTheme="minorHAnsi" w:hAnsiTheme="minorHAnsi" w:cstheme="minorHAnsi"/>
+          <w:lang w:val="en-US" w:eastAsia="en-US"/>
+        </w:rPr>
+        <w:t xml:space="preserve"> any </w:t>
+      </w:r>
+      <w:proofErr w:type="spellStart"/>
+      <w:r>
+        <w:rPr>
+          <w:rFonts w:asciiTheme="minorHAnsi" w:hAnsiTheme="minorHAnsi" w:cstheme="minorHAnsi"/>
+          <w:lang w:val="en-US" w:eastAsia="en-US"/>
+        </w:rPr>
+        <w:t>any</w:t>
+      </w:r>
+      <w:proofErr w:type="spellEnd"/>
+      <w:r>
+        <w:rPr>
+          <w:rFonts w:asciiTheme="minorHAnsi" w:hAnsiTheme="minorHAnsi" w:cstheme="minorHAnsi"/>
+          <w:lang w:val="en-US" w:eastAsia="en-US"/>
+        </w:rPr>
+        <w:t xml:space="preserve"> -&gt; any 5003 (</w:t>
+      </w:r>
+      <w:proofErr w:type="spellStart"/>
+      <w:r>
+        <w:rPr>
+          <w:rFonts w:asciiTheme="minorHAnsi" w:hAnsiTheme="minorHAnsi" w:cstheme="minorHAnsi"/>
+          <w:lang w:val="en-US" w:eastAsia="en-US"/>
+        </w:rPr>
+        <w:t>msg:"Port</w:t>
+      </w:r>
+      <w:proofErr w:type="spellEnd"/>
+      <w:r>
+        <w:rPr>
+          <w:rFonts w:asciiTheme="minorHAnsi" w:hAnsiTheme="minorHAnsi" w:cstheme="minorHAnsi"/>
+          <w:lang w:val="en-US" w:eastAsia="en-US"/>
+        </w:rPr>
+        <w:t xml:space="preserve"> 5003</w:t>
+      </w:r>
+      <w:proofErr w:type="gramStart"/>
+      <w:r>
+        <w:rPr>
+          <w:rFonts w:asciiTheme="minorHAnsi" w:hAnsiTheme="minorHAnsi" w:cstheme="minorHAnsi"/>
+          <w:lang w:val="en-US" w:eastAsia="en-US"/>
+        </w:rPr>
+        <w:t>";sid</w:t>
+      </w:r>
+      <w:proofErr w:type="gramEnd"/>
+      <w:r>
+        <w:rPr>
+          <w:rFonts w:asciiTheme="minorHAnsi" w:hAnsiTheme="minorHAnsi" w:cstheme="minorHAnsi"/>
+          <w:lang w:val="en-US" w:eastAsia="en-US"/>
+        </w:rPr>
+        <w:t>:10003)</w:t>
+      </w:r>
+    </w:p>
+    <w:p>
+      <w:pPr>
+        <w:rPr>
+          <w:rFonts w:asciiTheme="minorHAnsi" w:hAnsiTheme="minorHAnsi" w:cstheme="minorHAnsi"/>
+          <w:lang w:val="en-US" w:eastAsia="en-US"/>
+        </w:rPr>
+      </w:pPr>
+      <w:r>
+        <w:rPr>
+          <w:rFonts w:asciiTheme="minorHAnsi" w:hAnsiTheme="minorHAnsi" w:cstheme="minorHAnsi"/>
+          <w:lang w:val="en-US" w:eastAsia="en-US"/>
+        </w:rPr>
+        <w:t xml:space="preserve">alert </w:t>
+      </w:r>
+      <w:proofErr w:type="spellStart"/>
+      <w:r>
+        <w:rPr>
+          <w:rFonts w:asciiTheme="minorHAnsi" w:hAnsiTheme="minorHAnsi" w:cstheme="minorHAnsi"/>
+          <w:lang w:val="en-US" w:eastAsia="en-US"/>
+        </w:rPr>
+        <w:t>tcp</w:t>
+      </w:r>
+      <w:proofErr w:type="spellEnd"/>
+      <w:r>
+        <w:rPr>
+          <w:rFonts w:asciiTheme="minorHAnsi" w:hAnsiTheme="minorHAnsi" w:cstheme="minorHAnsi"/>
+          <w:lang w:val="en-US" w:eastAsia="en-US"/>
+        </w:rPr>
+        <w:t xml:space="preserve"> any </w:t>
+      </w:r>
+      <w:proofErr w:type="spellStart"/>
+      <w:r>
+        <w:rPr>
+          <w:rFonts w:asciiTheme="minorHAnsi" w:hAnsiTheme="minorHAnsi" w:cstheme="minorHAnsi"/>
+          <w:lang w:val="en-US" w:eastAsia="en-US"/>
+        </w:rPr>
+        <w:t>any</w:t>
+      </w:r>
+      <w:proofErr w:type="spellEnd"/>
+      <w:r>
+        <w:rPr>
+          <w:rFonts w:asciiTheme="minorHAnsi" w:hAnsiTheme="minorHAnsi" w:cstheme="minorHAnsi"/>
+          <w:lang w:val="en-US" w:eastAsia="en-US"/>
+        </w:rPr>
+        <w:t xml:space="preserve"> -&gt; any 5004 (</w:t>
+      </w:r>
+      <w:proofErr w:type="spellStart"/>
+      <w:r>
+        <w:rPr>
+          <w:rFonts w:asciiTheme="minorHAnsi" w:hAnsiTheme="minorHAnsi" w:cstheme="minorHAnsi"/>
+          <w:lang w:val="en-US" w:eastAsia="en-US"/>
+        </w:rPr>
+        <w:t>msg:"Port</w:t>
+      </w:r>
+      <w:proofErr w:type="spellEnd"/>
+      <w:r>
+        <w:rPr>
+          <w:rFonts w:asciiTheme="minorHAnsi" w:hAnsiTheme="minorHAnsi" w:cstheme="minorHAnsi"/>
+          <w:lang w:val="en-US" w:eastAsia="en-US"/>
+        </w:rPr>
+        <w:t xml:space="preserve"> 5004</w:t>
+      </w:r>
+      <w:proofErr w:type="gramStart"/>
+      <w:r>
+        <w:rPr>
+          <w:rFonts w:asciiTheme="minorHAnsi" w:hAnsiTheme="minorHAnsi" w:cstheme="minorHAnsi"/>
+          <w:lang w:val="en-US" w:eastAsia="en-US"/>
+        </w:rPr>
+        <w:t>";sid</w:t>
+      </w:r>
+      <w:proofErr w:type="gramEnd"/>
+      <w:r>
+        <w:rPr>
+          <w:rFonts w:asciiTheme="minorHAnsi" w:hAnsiTheme="minorHAnsi" w:cstheme="minorHAnsi"/>
+          <w:lang w:val="en-US" w:eastAsia="en-US"/>
+        </w:rPr>
+        <w:t>:10004)</w:t>
+      </w:r>
+    </w:p>
+    <w:p>
+      <w:pPr>
+        <w:rPr>
+          <w:rFonts w:asciiTheme="minorHAnsi" w:hAnsiTheme="minorHAnsi" w:cstheme="minorHAnsi"/>
+          <w:lang w:val="en-US" w:eastAsia="en-US"/>
+        </w:rPr>
+      </w:pPr>
+      <w:r>
+        <w:rPr>
+          <w:rFonts w:asciiTheme="minorHAnsi" w:hAnsiTheme="minorHAnsi" w:cstheme="minorHAnsi"/>
+          <w:lang w:val="en-US" w:eastAsia="en-US"/>
+        </w:rPr>
+        <w:t xml:space="preserve">alert </w:t>
+      </w:r>
+      <w:proofErr w:type="spellStart"/>
+      <w:r>
+        <w:rPr>
+          <w:rFonts w:asciiTheme="minorHAnsi" w:hAnsiTheme="minorHAnsi" w:cstheme="minorHAnsi"/>
+          <w:lang w:val="en-US" w:eastAsia="en-US"/>
+        </w:rPr>
+        <w:t>tcp</w:t>
+      </w:r>
+      <w:proofErr w:type="spellEnd"/>
+      <w:r>
+        <w:rPr>
+          <w:rFonts w:asciiTheme="minorHAnsi" w:hAnsiTheme="minorHAnsi" w:cstheme="minorHAnsi"/>
+          <w:lang w:val="en-US" w:eastAsia="en-US"/>
+        </w:rPr>
+        <w:t xml:space="preserve"> any </w:t>
+      </w:r>
+      <w:proofErr w:type="spellStart"/>
+      <w:r>
+        <w:rPr>
+          <w:rFonts w:asciiTheme="minorHAnsi" w:hAnsiTheme="minorHAnsi" w:cstheme="minorHAnsi"/>
+          <w:lang w:val="en-US" w:eastAsia="en-US"/>
+        </w:rPr>
+        <w:t>any</w:t>
+      </w:r>
+      <w:proofErr w:type="spellEnd"/>
+      <w:r>
+        <w:rPr>
+          <w:rFonts w:asciiTheme="minorHAnsi" w:hAnsiTheme="minorHAnsi" w:cstheme="minorHAnsi"/>
+          <w:lang w:val="en-US" w:eastAsia="en-US"/>
+        </w:rPr>
+        <w:t xml:space="preserve"> -&gt; any 5005 (</w:t>
+      </w:r>
+      <w:proofErr w:type="spellStart"/>
+      <w:r>
+        <w:rPr>
+          <w:rFonts w:asciiTheme="minorHAnsi" w:hAnsiTheme="minorHAnsi" w:cstheme="minorHAnsi"/>
+          <w:lang w:val="en-US" w:eastAsia="en-US"/>
+        </w:rPr>
+        <w:t>msg:"Port</w:t>
+      </w:r>
+      <w:proofErr w:type="spellEnd"/>
+      <w:r>
+        <w:rPr>
+          <w:rFonts w:asciiTheme="minorHAnsi" w:hAnsiTheme="minorHAnsi" w:cstheme="minorHAnsi"/>
+          <w:lang w:val="en-US" w:eastAsia="en-US"/>
+        </w:rPr>
+        <w:t xml:space="preserve"> 5005</w:t>
+      </w:r>
+      <w:proofErr w:type="gramStart"/>
+      <w:r>
+        <w:rPr>
+          <w:rFonts w:asciiTheme="minorHAnsi" w:hAnsiTheme="minorHAnsi" w:cstheme="minorHAnsi"/>
+          <w:lang w:val="en-US" w:eastAsia="en-US"/>
+        </w:rPr>
+        <w:t>";sid</w:t>
+      </w:r>
+      <w:proofErr w:type="gramEnd"/>
+      <w:r>
+        <w:rPr>
+          <w:rFonts w:asciiTheme="minorHAnsi" w:hAnsiTheme="minorHAnsi" w:cstheme="minorHAnsi"/>
+          <w:lang w:val="en-US" w:eastAsia="en-US"/>
+        </w:rPr>
+        <w:t>:10005)</w:t>
+      </w:r>
+    </w:p>
+    <w:p>
+      <w:pPr>
+        <w:rPr>
+          <w:rFonts w:asciiTheme="minorHAnsi" w:hAnsiTheme="minorHAnsi" w:cstheme="minorHAnsi"/>
+          <w:lang w:val="en-US" w:eastAsia="en-US"/>
+        </w:rPr>
+      </w:pPr>
+    </w:p>
+    <w:p>
+      <w:pPr>
+        <w:rPr>
+          <w:rFonts w:asciiTheme="minorHAnsi" w:hAnsiTheme="minorHAnsi" w:cstheme="minorHAnsi"/>
+          <w:lang w:val="en-US" w:eastAsia="en-US"/>
+        </w:rPr>
+      </w:pPr>
+    </w:p>
+    <w:p>
+      <w:pPr>
+        <w:rPr>
+          <w:rFonts w:asciiTheme="minorHAnsi" w:hAnsiTheme="minorHAnsi" w:cstheme="minorHAnsi"/>
+          <w:lang w:val="en-US" w:eastAsia="en-US"/>
+        </w:rPr>
+      </w:pPr>
+      <w:r>
+        <w:rPr>
+          <w:rFonts w:asciiTheme="minorHAnsi" w:hAnsiTheme="minorHAnsi" w:cstheme="minorHAnsi"/>
+          <w:lang w:val="en-US" w:eastAsia="en-US"/>
+        </w:rPr>
+        <w:t># Content detection (e.g. "bye")</w:t>
+      </w:r>
+    </w:p>
+    <w:p>
+      <w:pPr>
+        <w:rPr>
+          <w:rFonts w:asciiTheme="minorHAnsi" w:hAnsiTheme="minorHAnsi" w:cstheme="minorHAnsi"/>
+          <w:lang w:val="en-US" w:eastAsia="en-US"/>
+        </w:rPr>
+      </w:pPr>
+      <w:r>
+        <w:rPr>
+          <w:rFonts w:asciiTheme="minorHAnsi" w:hAnsiTheme="minorHAnsi" w:cstheme="minorHAnsi"/>
+          <w:lang w:val="en-US" w:eastAsia="en-US"/>
+        </w:rPr>
+        <w:t xml:space="preserve">alert </w:t>
+      </w:r>
+      <w:proofErr w:type="spellStart"/>
+      <w:r>
+        <w:rPr>
+          <w:rFonts w:asciiTheme="minorHAnsi" w:hAnsiTheme="minorHAnsi" w:cstheme="minorHAnsi"/>
+          <w:lang w:val="en-US" w:eastAsia="en-US"/>
+        </w:rPr>
+        <w:t>tcp</w:t>
+      </w:r>
+      <w:proofErr w:type="spellEnd"/>
+      <w:r>
+        <w:rPr>
+          <w:rFonts w:asciiTheme="minorHAnsi" w:hAnsiTheme="minorHAnsi" w:cstheme="minorHAnsi"/>
+          <w:lang w:val="en-US" w:eastAsia="en-US"/>
+        </w:rPr>
+        <w:t xml:space="preserve"> any </w:t>
+      </w:r>
+      <w:proofErr w:type="spellStart"/>
+      <w:r>
+        <w:rPr>
+          <w:rFonts w:asciiTheme="minorHAnsi" w:hAnsiTheme="minorHAnsi" w:cstheme="minorHAnsi"/>
+          <w:lang w:val="en-US" w:eastAsia="en-US"/>
+        </w:rPr>
+        <w:t>any</w:t>
+      </w:r>
+      <w:proofErr w:type="spellEnd"/>
+      <w:r>
+        <w:rPr>
+          <w:rFonts w:asciiTheme="minorHAnsi" w:hAnsiTheme="minorHAnsi" w:cstheme="minorHAnsi"/>
+          <w:lang w:val="en-US" w:eastAsia="en-US"/>
+        </w:rPr>
+        <w:t xml:space="preserve"> -&gt; any 5000 (</w:t>
+      </w:r>
+      <w:proofErr w:type="spellStart"/>
+      <w:r>
+        <w:rPr>
+          <w:rFonts w:asciiTheme="minorHAnsi" w:hAnsiTheme="minorHAnsi" w:cstheme="minorHAnsi"/>
+          <w:lang w:val="en-US" w:eastAsia="en-US"/>
+        </w:rPr>
+        <w:t>msg:"Port</w:t>
+      </w:r>
+      <w:proofErr w:type="spellEnd"/>
+      <w:r>
+        <w:rPr>
+          <w:rFonts w:asciiTheme="minorHAnsi" w:hAnsiTheme="minorHAnsi" w:cstheme="minorHAnsi"/>
+          <w:lang w:val="en-US" w:eastAsia="en-US"/>
+        </w:rPr>
+        <w:t xml:space="preserve"> 5000 command bye"; </w:t>
+      </w:r>
+      <w:proofErr w:type="spellStart"/>
+      <w:r>
+        <w:rPr>
+          <w:rFonts w:asciiTheme="minorHAnsi" w:hAnsiTheme="minorHAnsi" w:cstheme="minorHAnsi"/>
+          <w:lang w:val="en-US" w:eastAsia="en-US"/>
+        </w:rPr>
+        <w:t>content:"bye</w:t>
+      </w:r>
+      <w:proofErr w:type="spellEnd"/>
+      <w:r>
+        <w:rPr>
+          <w:rFonts w:asciiTheme="minorHAnsi" w:hAnsiTheme="minorHAnsi" w:cstheme="minorHAnsi"/>
+          <w:lang w:val="en-US" w:eastAsia="en-US"/>
+        </w:rPr>
+        <w:t>"; sid:11000)</w:t>
+      </w:r>
+    </w:p>
+    <w:p>
+      <w:pPr>
+        <w:rPr>
+          <w:rFonts w:asciiTheme="minorHAnsi" w:hAnsiTheme="minorHAnsi" w:cstheme="minorHAnsi"/>
+          <w:lang w:val="en-US" w:eastAsia="en-US"/>
+        </w:rPr>
+      </w:pPr>
+      <w:r>
+        <w:rPr>
+          <w:rFonts w:asciiTheme="minorHAnsi" w:hAnsiTheme="minorHAnsi" w:cstheme="minorHAnsi"/>
+          <w:lang w:val="en-US" w:eastAsia="en-US"/>
+        </w:rPr>
+        <w:t xml:space="preserve">alert </w:t>
+      </w:r>
+      <w:proofErr w:type="spellStart"/>
+      <w:r>
+        <w:rPr>
+          <w:rFonts w:asciiTheme="minorHAnsi" w:hAnsiTheme="minorHAnsi" w:cstheme="minorHAnsi"/>
+          <w:lang w:val="en-US" w:eastAsia="en-US"/>
+        </w:rPr>
+        <w:t>tcp</w:t>
+      </w:r>
+      <w:proofErr w:type="spellEnd"/>
+      <w:r>
+        <w:rPr>
+          <w:rFonts w:asciiTheme="minorHAnsi" w:hAnsiTheme="minorHAnsi" w:cstheme="minorHAnsi"/>
+          <w:lang w:val="en-US" w:eastAsia="en-US"/>
+        </w:rPr>
+        <w:t xml:space="preserve"> any </w:t>
+      </w:r>
+      <w:proofErr w:type="spellStart"/>
+      <w:r>
+        <w:rPr>
+          <w:rFonts w:asciiTheme="minorHAnsi" w:hAnsiTheme="minorHAnsi" w:cstheme="minorHAnsi"/>
+          <w:lang w:val="en-US" w:eastAsia="en-US"/>
+        </w:rPr>
+        <w:t>any</w:t>
+      </w:r>
+      <w:proofErr w:type="spellEnd"/>
+      <w:r>
+        <w:rPr>
+          <w:rFonts w:asciiTheme="minorHAnsi" w:hAnsiTheme="minorHAnsi" w:cstheme="minorHAnsi"/>
+          <w:lang w:val="en-US" w:eastAsia="en-US"/>
+        </w:rPr>
+        <w:t xml:space="preserve"> -&gt; any 5001 (</w:t>
+      </w:r>
+      <w:proofErr w:type="spellStart"/>
+      <w:r>
+        <w:rPr>
+          <w:rFonts w:asciiTheme="minorHAnsi" w:hAnsiTheme="minorHAnsi" w:cstheme="minorHAnsi"/>
+          <w:lang w:val="en-US" w:eastAsia="en-US"/>
+        </w:rPr>
+        <w:t>msg:"Port</w:t>
+      </w:r>
+      <w:proofErr w:type="spellEnd"/>
+      <w:r>
+        <w:rPr>
+          <w:rFonts w:asciiTheme="minorHAnsi" w:hAnsiTheme="minorHAnsi" w:cstheme="minorHAnsi"/>
+          <w:lang w:val="en-US" w:eastAsia="en-US"/>
+        </w:rPr>
+        <w:t xml:space="preserve"> 5001 command bye"; </w:t>
+      </w:r>
+      <w:proofErr w:type="spellStart"/>
+      <w:r>
+        <w:rPr>
+          <w:rFonts w:asciiTheme="minorHAnsi" w:hAnsiTheme="minorHAnsi" w:cstheme="minorHAnsi"/>
+          <w:lang w:val="en-US" w:eastAsia="en-US"/>
+        </w:rPr>
+        <w:t>content:"bye</w:t>
+      </w:r>
+      <w:proofErr w:type="spellEnd"/>
+      <w:r>
+        <w:rPr>
+          <w:rFonts w:asciiTheme="minorHAnsi" w:hAnsiTheme="minorHAnsi" w:cstheme="minorHAnsi"/>
+          <w:lang w:val="en-US" w:eastAsia="en-US"/>
+        </w:rPr>
+        <w:t>"; sid:11001)</w:t>
+      </w:r>
+    </w:p>
+    <w:p>
+      <w:pPr>
+        <w:rPr>
+          <w:rFonts w:asciiTheme="minorHAnsi" w:hAnsiTheme="minorHAnsi" w:cstheme="minorHAnsi"/>
+          <w:lang w:val="en-US" w:eastAsia="en-US"/>
+        </w:rPr>
+      </w:pPr>
+      <w:r>
+        <w:rPr>
+          <w:rFonts w:asciiTheme="minorHAnsi" w:hAnsiTheme="minorHAnsi" w:cstheme="minorHAnsi"/>
+          <w:lang w:val="en-US" w:eastAsia="en-US"/>
+        </w:rPr>
+        <w:t xml:space="preserve">alert </w:t>
+      </w:r>
+      <w:proofErr w:type="spellStart"/>
+      <w:r>
+        <w:rPr>
+          <w:rFonts w:asciiTheme="minorHAnsi" w:hAnsiTheme="minorHAnsi" w:cstheme="minorHAnsi"/>
+          <w:lang w:val="en-US" w:eastAsia="en-US"/>
+        </w:rPr>
+        <w:t>tcp</w:t>
+      </w:r>
+      <w:proofErr w:type="spellEnd"/>
+      <w:r>
+        <w:rPr>
+          <w:rFonts w:asciiTheme="minorHAnsi" w:hAnsiTheme="minorHAnsi" w:cstheme="minorHAnsi"/>
+          <w:lang w:val="en-US" w:eastAsia="en-US"/>
+        </w:rPr>
+        <w:t xml:space="preserve"> any </w:t>
+      </w:r>
+      <w:proofErr w:type="spellStart"/>
+      <w:r>
+        <w:rPr>
+          <w:rFonts w:asciiTheme="minorHAnsi" w:hAnsiTheme="minorHAnsi" w:cstheme="minorHAnsi"/>
+          <w:lang w:val="en-US" w:eastAsia="en-US"/>
+        </w:rPr>
+        <w:t>any</w:t>
+      </w:r>
+      <w:proofErr w:type="spellEnd"/>
+      <w:r>
+        <w:rPr>
+          <w:rFonts w:asciiTheme="minorHAnsi" w:hAnsiTheme="minorHAnsi" w:cstheme="minorHAnsi"/>
+          <w:lang w:val="en-US" w:eastAsia="en-US"/>
+        </w:rPr>
+        <w:t xml:space="preserve"> -&gt; any 5002 (</w:t>
+      </w:r>
+      <w:proofErr w:type="spellStart"/>
+      <w:r>
+        <w:rPr>
+          <w:rFonts w:asciiTheme="minorHAnsi" w:hAnsiTheme="minorHAnsi" w:cstheme="minorHAnsi"/>
+          <w:lang w:val="en-US" w:eastAsia="en-US"/>
+        </w:rPr>
+        <w:t>msg:"Port</w:t>
+      </w:r>
+      <w:proofErr w:type="spellEnd"/>
+      <w:r>
+        <w:rPr>
+          <w:rFonts w:asciiTheme="minorHAnsi" w:hAnsiTheme="minorHAnsi" w:cstheme="minorHAnsi"/>
+          <w:lang w:val="en-US" w:eastAsia="en-US"/>
+        </w:rPr>
+        <w:t xml:space="preserve"> 5002 command bye"; </w:t>
+      </w:r>
+      <w:proofErr w:type="spellStart"/>
+      <w:r>
+        <w:rPr>
+          <w:rFonts w:asciiTheme="minorHAnsi" w:hAnsiTheme="minorHAnsi" w:cstheme="minorHAnsi"/>
+          <w:lang w:val="en-US" w:eastAsia="en-US"/>
+        </w:rPr>
+        <w:t>content:"bye</w:t>
+      </w:r>
+      <w:proofErr w:type="spellEnd"/>
+      <w:r>
+        <w:rPr>
+          <w:rFonts w:asciiTheme="minorHAnsi" w:hAnsiTheme="minorHAnsi" w:cstheme="minorHAnsi"/>
+          <w:lang w:val="en-US" w:eastAsia="en-US"/>
+        </w:rPr>
+        <w:t>"; sid:11002)</w:t>
+      </w:r>
+    </w:p>
+    <w:p>
+      <w:pPr>
+        <w:rPr>
+          <w:rFonts w:asciiTheme="minorHAnsi" w:hAnsiTheme="minorHAnsi" w:cstheme="minorHAnsi"/>
+          <w:lang w:val="en-US" w:eastAsia="en-US"/>
+        </w:rPr>
+      </w:pPr>
+      <w:r>
+        <w:rPr>
+          <w:rFonts w:asciiTheme="minorHAnsi" w:hAnsiTheme="minorHAnsi" w:cstheme="minorHAnsi"/>
+          <w:lang w:val="en-US" w:eastAsia="en-US"/>
+        </w:rPr>
+        <w:t xml:space="preserve">alert </w:t>
+      </w:r>
+      <w:proofErr w:type="spellStart"/>
+      <w:r>
+        <w:rPr>
+          <w:rFonts w:asciiTheme="minorHAnsi" w:hAnsiTheme="minorHAnsi" w:cstheme="minorHAnsi"/>
+          <w:lang w:val="en-US" w:eastAsia="en-US"/>
+        </w:rPr>
+        <w:t>tcp</w:t>
+      </w:r>
+      <w:proofErr w:type="spellEnd"/>
+      <w:r>
+        <w:rPr>
+          <w:rFonts w:asciiTheme="minorHAnsi" w:hAnsiTheme="minorHAnsi" w:cstheme="minorHAnsi"/>
+          <w:lang w:val="en-US" w:eastAsia="en-US"/>
+        </w:rPr>
+        <w:t xml:space="preserve"> any </w:t>
+      </w:r>
+      <w:proofErr w:type="spellStart"/>
+      <w:r>
+        <w:rPr>
+          <w:rFonts w:asciiTheme="minorHAnsi" w:hAnsiTheme="minorHAnsi" w:cstheme="minorHAnsi"/>
+          <w:lang w:val="en-US" w:eastAsia="en-US"/>
+        </w:rPr>
+        <w:t>any</w:t>
+      </w:r>
+      <w:proofErr w:type="spellEnd"/>
+      <w:r>
+        <w:rPr>
+          <w:rFonts w:asciiTheme="minorHAnsi" w:hAnsiTheme="minorHAnsi" w:cstheme="minorHAnsi"/>
+          <w:lang w:val="en-US" w:eastAsia="en-US"/>
+        </w:rPr>
+        <w:t xml:space="preserve"> -&gt; any 5003 (</w:t>
+      </w:r>
+      <w:proofErr w:type="spellStart"/>
+      <w:r>
+        <w:rPr>
+          <w:rFonts w:asciiTheme="minorHAnsi" w:hAnsiTheme="minorHAnsi" w:cstheme="minorHAnsi"/>
+          <w:lang w:val="en-US" w:eastAsia="en-US"/>
+        </w:rPr>
+        <w:t>msg:"Port</w:t>
+      </w:r>
+      <w:proofErr w:type="spellEnd"/>
+      <w:r>
+        <w:rPr>
+          <w:rFonts w:asciiTheme="minorHAnsi" w:hAnsiTheme="minorHAnsi" w:cstheme="minorHAnsi"/>
+          <w:lang w:val="en-US" w:eastAsia="en-US"/>
+        </w:rPr>
+        <w:t xml:space="preserve"> 5003 command bye"; </w:t>
+      </w:r>
+      <w:proofErr w:type="spellStart"/>
+      <w:r>
+        <w:rPr>
+          <w:rFonts w:asciiTheme="minorHAnsi" w:hAnsiTheme="minorHAnsi" w:cstheme="minorHAnsi"/>
+          <w:lang w:val="en-US" w:eastAsia="en-US"/>
+        </w:rPr>
+        <w:t>content:"bye</w:t>
+      </w:r>
+      <w:proofErr w:type="spellEnd"/>
+      <w:r>
+        <w:rPr>
+          <w:rFonts w:asciiTheme="minorHAnsi" w:hAnsiTheme="minorHAnsi" w:cstheme="minorHAnsi"/>
+          <w:lang w:val="en-US" w:eastAsia="en-US"/>
+        </w:rPr>
+        <w:t>"; sid:11003)</w:t>
+      </w:r>
+    </w:p>
+    <w:p>
+      <w:pPr>
+        <w:rPr>
+          <w:rFonts w:asciiTheme="minorHAnsi" w:hAnsiTheme="minorHAnsi" w:cstheme="minorHAnsi"/>
+          <w:lang w:val="en-US" w:eastAsia="en-US"/>
+        </w:rPr>
+      </w:pPr>
+      <w:r>
+        <w:rPr>
+          <w:rFonts w:asciiTheme="minorHAnsi" w:hAnsiTheme="minorHAnsi" w:cstheme="minorHAnsi"/>
+          <w:lang w:val="en-US" w:eastAsia="en-US"/>
+        </w:rPr>
+        <w:t xml:space="preserve">alert </w:t>
+      </w:r>
+      <w:proofErr w:type="spellStart"/>
+      <w:r>
+        <w:rPr>
+          <w:rFonts w:asciiTheme="minorHAnsi" w:hAnsiTheme="minorHAnsi" w:cstheme="minorHAnsi"/>
+          <w:lang w:val="en-US" w:eastAsia="en-US"/>
+        </w:rPr>
+        <w:t>tcp</w:t>
+      </w:r>
+      <w:proofErr w:type="spellEnd"/>
+      <w:r>
+        <w:rPr>
+          <w:rFonts w:asciiTheme="minorHAnsi" w:hAnsiTheme="minorHAnsi" w:cstheme="minorHAnsi"/>
+          <w:lang w:val="en-US" w:eastAsia="en-US"/>
+        </w:rPr>
+        <w:t xml:space="preserve"> any </w:t>
+      </w:r>
+      <w:proofErr w:type="spellStart"/>
+      <w:r>
+        <w:rPr>
+          <w:rFonts w:asciiTheme="minorHAnsi" w:hAnsiTheme="minorHAnsi" w:cstheme="minorHAnsi"/>
+          <w:lang w:val="en-US" w:eastAsia="en-US"/>
+        </w:rPr>
+        <w:t>any</w:t>
+      </w:r>
+      <w:proofErr w:type="spellEnd"/>
+      <w:r>
+        <w:rPr>
+          <w:rFonts w:asciiTheme="minorHAnsi" w:hAnsiTheme="minorHAnsi" w:cstheme="minorHAnsi"/>
+          <w:lang w:val="en-US" w:eastAsia="en-US"/>
+        </w:rPr>
+        <w:t xml:space="preserve"> -&gt; any 5004 (</w:t>
+      </w:r>
+      <w:proofErr w:type="spellStart"/>
+      <w:r>
+        <w:rPr>
+          <w:rFonts w:asciiTheme="minorHAnsi" w:hAnsiTheme="minorHAnsi" w:cstheme="minorHAnsi"/>
+          <w:lang w:val="en-US" w:eastAsia="en-US"/>
+        </w:rPr>
+        <w:t>msg:"Port</w:t>
+      </w:r>
+      <w:proofErr w:type="spellEnd"/>
+      <w:r>
+        <w:rPr>
+          <w:rFonts w:asciiTheme="minorHAnsi" w:hAnsiTheme="minorHAnsi" w:cstheme="minorHAnsi"/>
+          <w:lang w:val="en-US" w:eastAsia="en-US"/>
+        </w:rPr>
+        <w:t xml:space="preserve"> 5004 command bye"; </w:t>
+      </w:r>
+      <w:proofErr w:type="spellStart"/>
+      <w:r>
+        <w:rPr>
+          <w:rFonts w:asciiTheme="minorHAnsi" w:hAnsiTheme="minorHAnsi" w:cstheme="minorHAnsi"/>
+          <w:lang w:val="en-US" w:eastAsia="en-US"/>
+        </w:rPr>
+        <w:t>content:"bye</w:t>
+      </w:r>
+      <w:proofErr w:type="spellEnd"/>
+      <w:r>
+        <w:rPr>
+          <w:rFonts w:asciiTheme="minorHAnsi" w:hAnsiTheme="minorHAnsi" w:cstheme="minorHAnsi"/>
+          <w:lang w:val="en-US" w:eastAsia="en-US"/>
+        </w:rPr>
+        <w:t>"; sid:11004)</w:t>
+      </w:r>
+    </w:p>
+    <w:p>
+      <w:pPr>
+        <w:rPr>
+          <w:rFonts w:asciiTheme="minorHAnsi" w:hAnsiTheme="minorHAnsi" w:cstheme="minorHAnsi"/>
+          <w:lang w:val="en-US" w:eastAsia="en-US"/>
+        </w:rPr>
+      </w:pPr>
+      <w:r>
+        <w:rPr>
+          <w:rFonts w:asciiTheme="minorHAnsi" w:hAnsiTheme="minorHAnsi" w:cstheme="minorHAnsi"/>
+          <w:lang w:val="en-US" w:eastAsia="en-US"/>
+        </w:rPr>
+        <w:t xml:space="preserve">alert </w:t>
+      </w:r>
+      <w:proofErr w:type="spellStart"/>
+      <w:r>
+        <w:rPr>
+          <w:rFonts w:asciiTheme="minorHAnsi" w:hAnsiTheme="minorHAnsi" w:cstheme="minorHAnsi"/>
+          <w:lang w:val="en-US" w:eastAsia="en-US"/>
+        </w:rPr>
+        <w:t>tcp</w:t>
+      </w:r>
+      <w:proofErr w:type="spellEnd"/>
+      <w:r>
+        <w:rPr>
+          <w:rFonts w:asciiTheme="minorHAnsi" w:hAnsiTheme="minorHAnsi" w:cstheme="minorHAnsi"/>
+          <w:lang w:val="en-US" w:eastAsia="en-US"/>
+        </w:rPr>
+        <w:t xml:space="preserve"> any </w:t>
+      </w:r>
+      <w:proofErr w:type="spellStart"/>
+      <w:r>
+        <w:rPr>
+          <w:rFonts w:asciiTheme="minorHAnsi" w:hAnsiTheme="minorHAnsi" w:cstheme="minorHAnsi"/>
+          <w:lang w:val="en-US" w:eastAsia="en-US"/>
+        </w:rPr>
+        <w:t>any</w:t>
+      </w:r>
+      <w:proofErr w:type="spellEnd"/>
+      <w:r>
+        <w:rPr>
+          <w:rFonts w:asciiTheme="minorHAnsi" w:hAnsiTheme="minorHAnsi" w:cstheme="minorHAnsi"/>
+          <w:lang w:val="en-US" w:eastAsia="en-US"/>
+        </w:rPr>
+        <w:t xml:space="preserve"> -&gt; any 5005 (</w:t>
+      </w:r>
+      <w:proofErr w:type="spellStart"/>
+      <w:r>
+        <w:rPr>
+          <w:rFonts w:asciiTheme="minorHAnsi" w:hAnsiTheme="minorHAnsi" w:cstheme="minorHAnsi"/>
+          <w:lang w:val="en-US" w:eastAsia="en-US"/>
+        </w:rPr>
+        <w:t>msg:"Port</w:t>
+      </w:r>
+      <w:proofErr w:type="spellEnd"/>
+      <w:r>
+        <w:rPr>
+          <w:rFonts w:asciiTheme="minorHAnsi" w:hAnsiTheme="minorHAnsi" w:cstheme="minorHAnsi"/>
+          <w:lang w:val="en-US" w:eastAsia="en-US"/>
+        </w:rPr>
+        <w:t xml:space="preserve"> 5005 command bye"; </w:t>
+      </w:r>
+      <w:proofErr w:type="spellStart"/>
+      <w:r>
+        <w:rPr>
+          <w:rFonts w:asciiTheme="minorHAnsi" w:hAnsiTheme="minorHAnsi" w:cstheme="minorHAnsi"/>
+          <w:lang w:val="en-US" w:eastAsia="en-US"/>
+        </w:rPr>
+        <w:t>content:"bye</w:t>
+      </w:r>
+      <w:proofErr w:type="spellEnd"/>
+      <w:r>
+        <w:rPr>
+          <w:rFonts w:asciiTheme="minorHAnsi" w:hAnsiTheme="minorHAnsi" w:cstheme="minorHAnsi"/>
+          <w:lang w:val="en-US" w:eastAsia="en-US"/>
+        </w:rPr>
+        <w:t>"; sid:11005)</w:t>
+      </w:r>
+    </w:p>
+    <w:p>
+      <w:pPr>
+        <w:rPr>
+          <w:rFonts w:asciiTheme="minorHAnsi" w:hAnsiTheme="minorHAnsi" w:cstheme="minorHAnsi"/>
+          <w:lang w:val="en-US" w:eastAsia="en-US"/>
+        </w:rPr>
+      </w:pPr>
+    </w:p>
+    <w:p>
+      <w:pPr>
+        <w:rPr>
+          <w:rFonts w:asciiTheme="minorHAnsi" w:hAnsiTheme="minorHAnsi" w:cstheme="minorHAnsi"/>
+          <w:lang w:val="en-US" w:eastAsia="en-US"/>
+        </w:rPr>
+      </w:pPr>
+      <w:r>
+        <w:rPr>
+          <w:rFonts w:asciiTheme="minorHAnsi" w:hAnsiTheme="minorHAnsi" w:cstheme="minorHAnsi"/>
+          <w:lang w:val="en-US" w:eastAsia="en-US"/>
+        </w:rPr>
+        <w:t># Some additional pre-processor things</w:t>
+      </w:r>
+    </w:p>
+    <w:p>
+      <w:pPr>
+        <w:rPr>
+          <w:rFonts w:asciiTheme="minorHAnsi" w:hAnsiTheme="minorHAnsi" w:cstheme="minorHAnsi"/>
+          <w:lang w:val="en-US" w:eastAsia="en-US"/>
+        </w:rPr>
+      </w:pPr>
+      <w:r>
+        <w:rPr>
+          <w:rFonts w:asciiTheme="minorHAnsi" w:hAnsiTheme="minorHAnsi" w:cstheme="minorHAnsi"/>
+          <w:lang w:val="en-US" w:eastAsia="en-US"/>
+        </w:rPr>
+        <w:t xml:space="preserve">preprocessor stream5_global: </w:t>
+      </w:r>
+      <w:proofErr w:type="spellStart"/>
+      <w:r>
+        <w:rPr>
+          <w:rFonts w:asciiTheme="minorHAnsi" w:hAnsiTheme="minorHAnsi" w:cstheme="minorHAnsi"/>
+          <w:lang w:val="en-US" w:eastAsia="en-US"/>
+        </w:rPr>
+        <w:t>track_tcp</w:t>
+      </w:r>
+      <w:proofErr w:type="spellEnd"/>
+      <w:r>
+        <w:rPr>
+          <w:rFonts w:asciiTheme="minorHAnsi" w:hAnsiTheme="minorHAnsi" w:cstheme="minorHAnsi"/>
+          <w:lang w:val="en-US" w:eastAsia="en-US"/>
+        </w:rPr>
+        <w:t xml:space="preserve"> yes, \</w:t>
+      </w:r>
+    </w:p>
+    <w:p>
+      <w:pPr>
+        <w:rPr>
+          <w:rFonts w:asciiTheme="minorHAnsi" w:hAnsiTheme="minorHAnsi" w:cstheme="minorHAnsi"/>
+          <w:lang w:val="en-US" w:eastAsia="en-US"/>
+        </w:rPr>
+      </w:pPr>
+      <w:proofErr w:type="spellStart"/>
+      <w:r>
+        <w:rPr>
+          <w:rFonts w:asciiTheme="minorHAnsi" w:hAnsiTheme="minorHAnsi" w:cstheme="minorHAnsi"/>
+          <w:lang w:val="en-US" w:eastAsia="en-US"/>
+        </w:rPr>
+        <w:t>track_udp</w:t>
+      </w:r>
+      <w:proofErr w:type="spellEnd"/>
+      <w:r>
+        <w:rPr>
+          <w:rFonts w:asciiTheme="minorHAnsi" w:hAnsiTheme="minorHAnsi" w:cstheme="minorHAnsi"/>
+          <w:lang w:val="en-US" w:eastAsia="en-US"/>
+        </w:rPr>
+        <w:t xml:space="preserve"> yes, \</w:t>
+      </w:r>
+    </w:p>
+    <w:p>
+      <w:pPr>
+        <w:rPr>
+          <w:rFonts w:asciiTheme="minorHAnsi" w:hAnsiTheme="minorHAnsi" w:cstheme="minorHAnsi"/>
+          <w:lang w:val="en-US" w:eastAsia="en-US"/>
+        </w:rPr>
+      </w:pPr>
+      <w:proofErr w:type="spellStart"/>
+      <w:r>
+        <w:rPr>
+          <w:rFonts w:asciiTheme="minorHAnsi" w:hAnsiTheme="minorHAnsi" w:cstheme="minorHAnsi"/>
+          <w:lang w:val="en-US" w:eastAsia="en-US"/>
+        </w:rPr>
+        <w:t>track_icmp</w:t>
+      </w:r>
+      <w:proofErr w:type="spellEnd"/>
+      <w:r>
+        <w:rPr>
+          <w:rFonts w:asciiTheme="minorHAnsi" w:hAnsiTheme="minorHAnsi" w:cstheme="minorHAnsi"/>
+          <w:lang w:val="en-US" w:eastAsia="en-US"/>
+        </w:rPr>
+        <w:t xml:space="preserve"> no, \</w:t>
+      </w:r>
+    </w:p>
+    <w:p>
+      <w:pPr>
+        <w:rPr>
+          <w:rFonts w:asciiTheme="minorHAnsi" w:hAnsiTheme="minorHAnsi" w:cstheme="minorHAnsi"/>
+          <w:lang w:val="en-US" w:eastAsia="en-US"/>
+        </w:rPr>
+      </w:pPr>
+      <w:proofErr w:type="spellStart"/>
+      <w:r>
+        <w:rPr>
+          <w:rFonts w:asciiTheme="minorHAnsi" w:hAnsiTheme="minorHAnsi" w:cstheme="minorHAnsi"/>
+          <w:lang w:val="en-US" w:eastAsia="en-US"/>
+        </w:rPr>
+        <w:t>max_tcp</w:t>
+      </w:r>
+      <w:proofErr w:type="spellEnd"/>
+      <w:r>
+        <w:rPr>
+          <w:rFonts w:asciiTheme="minorHAnsi" w:hAnsiTheme="minorHAnsi" w:cstheme="minorHAnsi"/>
+          <w:lang w:val="en-US" w:eastAsia="en-US"/>
+        </w:rPr>
+        <w:t xml:space="preserve"> 262144, \</w:t>
+      </w:r>
+    </w:p>
+    <w:p>
+      <w:pPr>
+        <w:rPr>
+          <w:rFonts w:asciiTheme="minorHAnsi" w:hAnsiTheme="minorHAnsi" w:cstheme="minorHAnsi"/>
+          <w:lang w:val="en-US" w:eastAsia="en-US"/>
+        </w:rPr>
+      </w:pPr>
+      <w:proofErr w:type="spellStart"/>
+      <w:r>
+        <w:rPr>
+          <w:rFonts w:asciiTheme="minorHAnsi" w:hAnsiTheme="minorHAnsi" w:cstheme="minorHAnsi"/>
+          <w:lang w:val="en-US" w:eastAsia="en-US"/>
+        </w:rPr>
+        <w:t>max_udp</w:t>
+      </w:r>
+      <w:proofErr w:type="spellEnd"/>
+      <w:r>
+        <w:rPr>
+          <w:rFonts w:asciiTheme="minorHAnsi" w:hAnsiTheme="minorHAnsi" w:cstheme="minorHAnsi"/>
+          <w:lang w:val="en-US" w:eastAsia="en-US"/>
+        </w:rPr>
+        <w:t xml:space="preserve"> 131072, \</w:t>
+      </w:r>
+    </w:p>
+    <w:p>
+      <w:pPr>
+        <w:rPr>
+          <w:rFonts w:asciiTheme="minorHAnsi" w:hAnsiTheme="minorHAnsi" w:cstheme="minorHAnsi"/>
+          <w:lang w:val="en-US" w:eastAsia="en-US"/>
+        </w:rPr>
+      </w:pPr>
+      <w:proofErr w:type="spellStart"/>
+      <w:r>
+        <w:rPr>
+          <w:rFonts w:asciiTheme="minorHAnsi" w:hAnsiTheme="minorHAnsi" w:cstheme="minorHAnsi"/>
+          <w:lang w:val="en-US" w:eastAsia="en-US"/>
+        </w:rPr>
+        <w:t>max_active_responses</w:t>
+      </w:r>
+      <w:proofErr w:type="spellEnd"/>
+      <w:r>
+        <w:rPr>
+          <w:rFonts w:asciiTheme="minorHAnsi" w:hAnsiTheme="minorHAnsi" w:cstheme="minorHAnsi"/>
+          <w:lang w:val="en-US" w:eastAsia="en-US"/>
+        </w:rPr>
+        <w:t xml:space="preserve"> 2, \</w:t>
+      </w:r>
+    </w:p>
+    <w:p>
+      <w:pPr>
+        <w:rPr>
+          <w:rFonts w:asciiTheme="minorHAnsi" w:hAnsiTheme="minorHAnsi" w:cstheme="minorHAnsi"/>
+          <w:lang w:val="en-US" w:eastAsia="en-US"/>
+        </w:rPr>
+      </w:pPr>
+      <w:proofErr w:type="spellStart"/>
+      <w:r>
+        <w:rPr>
+          <w:rFonts w:asciiTheme="minorHAnsi" w:hAnsiTheme="minorHAnsi" w:cstheme="minorHAnsi"/>
+          <w:lang w:val="en-US" w:eastAsia="en-US"/>
+        </w:rPr>
+        <w:t>min_response_seconds</w:t>
+      </w:r>
+      <w:proofErr w:type="spellEnd"/>
+      <w:r>
+        <w:rPr>
+          <w:rFonts w:asciiTheme="minorHAnsi" w:hAnsiTheme="minorHAnsi" w:cstheme="minorHAnsi"/>
+          <w:lang w:val="en-US" w:eastAsia="en-US"/>
+        </w:rPr>
+        <w:t xml:space="preserve"> 5</w:t>
+      </w:r>
+    </w:p>
+    <w:p>
+      <w:pPr>
+        <w:rPr>
+          <w:rFonts w:asciiTheme="minorHAnsi" w:hAnsiTheme="minorHAnsi" w:cstheme="minorHAnsi"/>
+          <w:lang w:val="en-US" w:eastAsia="en-US"/>
+        </w:rPr>
+      </w:pPr>
+      <w:r>
+        <w:rPr>
+          <w:rFonts w:asciiTheme="minorHAnsi" w:hAnsiTheme="minorHAnsi" w:cstheme="minorHAnsi"/>
+          <w:lang w:val="en-US" w:eastAsia="en-US"/>
+        </w:rPr>
+        <w:t xml:space="preserve">preprocessor stream5_tcp: policy windows, </w:t>
+      </w:r>
+      <w:proofErr w:type="spellStart"/>
+      <w:r>
+        <w:rPr>
+          <w:rFonts w:asciiTheme="minorHAnsi" w:hAnsiTheme="minorHAnsi" w:cstheme="minorHAnsi"/>
+          <w:lang w:val="en-US" w:eastAsia="en-US"/>
+        </w:rPr>
+        <w:t>detect_anomalies</w:t>
+      </w:r>
+      <w:proofErr w:type="spellEnd"/>
+      <w:r>
+        <w:rPr>
+          <w:rFonts w:asciiTheme="minorHAnsi" w:hAnsiTheme="minorHAnsi" w:cstheme="minorHAnsi"/>
+          <w:lang w:val="en-US" w:eastAsia="en-US"/>
+        </w:rPr>
+        <w:t>, require_3whs 180, \</w:t>
+      </w:r>
+    </w:p>
+    <w:p>
+      <w:pPr>
+        <w:rPr>
+          <w:rFonts w:asciiTheme="minorHAnsi" w:hAnsiTheme="minorHAnsi" w:cstheme="minorHAnsi"/>
+          <w:lang w:val="en-US" w:eastAsia="en-US"/>
+        </w:rPr>
+      </w:pPr>
+      <w:proofErr w:type="spellStart"/>
+      <w:r>
+        <w:rPr>
+          <w:rFonts w:asciiTheme="minorHAnsi" w:hAnsiTheme="minorHAnsi" w:cstheme="minorHAnsi"/>
+          <w:lang w:val="en-US" w:eastAsia="en-US"/>
+        </w:rPr>
+        <w:t>overlap_limit</w:t>
+      </w:r>
+      <w:proofErr w:type="spellEnd"/>
+      <w:r>
+        <w:rPr>
+          <w:rFonts w:asciiTheme="minorHAnsi" w:hAnsiTheme="minorHAnsi" w:cstheme="minorHAnsi"/>
+          <w:lang w:val="en-US" w:eastAsia="en-US"/>
+        </w:rPr>
+        <w:t xml:space="preserve"> 10, </w:t>
+      </w:r>
+      <w:proofErr w:type="spellStart"/>
+      <w:r>
+        <w:rPr>
+          <w:rFonts w:asciiTheme="minorHAnsi" w:hAnsiTheme="minorHAnsi" w:cstheme="minorHAnsi"/>
+          <w:lang w:val="en-US" w:eastAsia="en-US"/>
+        </w:rPr>
+        <w:t>small_segments</w:t>
+      </w:r>
+      <w:proofErr w:type="spellEnd"/>
+      <w:r>
+        <w:rPr>
+          <w:rFonts w:asciiTheme="minorHAnsi" w:hAnsiTheme="minorHAnsi" w:cstheme="minorHAnsi"/>
+          <w:lang w:val="en-US" w:eastAsia="en-US"/>
+        </w:rPr>
+        <w:t xml:space="preserve"> 3 bytes 150, timeout 180, \</w:t>
+      </w:r>
+    </w:p>
+    <w:p>
+      <w:pPr>
+        <w:rPr>
+          <w:rFonts w:asciiTheme="minorHAnsi" w:hAnsiTheme="minorHAnsi" w:cstheme="minorHAnsi"/>
+          <w:lang w:val="en-US" w:eastAsia="en-US"/>
+        </w:rPr>
+      </w:pPr>
+      <w:r>
+        <w:rPr>
+          <w:rFonts w:asciiTheme="minorHAnsi" w:hAnsiTheme="minorHAnsi" w:cstheme="minorHAnsi"/>
+          <w:lang w:val="en-US" w:eastAsia="en-US"/>
+        </w:rPr>
+        <w:t>ports client 21 22 23 25 42 53 70 79 109 110 111 113 119 135 136 137 139 143 \</w:t>
+      </w:r>
+    </w:p>
+    <w:p>
+      <w:pPr>
+        <w:rPr>
+          <w:rFonts w:asciiTheme="minorHAnsi" w:hAnsiTheme="minorHAnsi" w:cstheme="minorHAnsi"/>
+          <w:lang w:val="en-US" w:eastAsia="en-US"/>
+        </w:rPr>
+      </w:pPr>
+      <w:r>
+        <w:rPr>
+          <w:rFonts w:asciiTheme="minorHAnsi" w:hAnsiTheme="minorHAnsi" w:cstheme="minorHAnsi"/>
+          <w:lang w:val="en-US" w:eastAsia="en-US"/>
+        </w:rPr>
+        <w:t>161 445 513 514 587 593 691 1433 1521 1741 2100 3306 6070 6665 6666 6667 6668 6669 \</w:t>
+      </w:r>
+    </w:p>
+    <w:p>
+      <w:pPr>
+        <w:rPr>
+          <w:rFonts w:asciiTheme="minorHAnsi" w:hAnsiTheme="minorHAnsi" w:cstheme="minorHAnsi"/>
+          <w:lang w:val="en-US" w:eastAsia="en-US"/>
+        </w:rPr>
+      </w:pPr>
+      <w:r>
+        <w:rPr>
+          <w:rFonts w:asciiTheme="minorHAnsi" w:hAnsiTheme="minorHAnsi" w:cstheme="minorHAnsi"/>
+          <w:lang w:val="en-US" w:eastAsia="en-US"/>
+        </w:rPr>
+        <w:t>7000 8181 32770 32771 32772 32773 32774 32775 32776 32777 32778 32779, \</w:t>
+      </w:r>
+    </w:p>
+    <w:p>
+      <w:pPr>
+        <w:rPr>
+          <w:rFonts w:asciiTheme="minorHAnsi" w:hAnsiTheme="minorHAnsi" w:cstheme="minorHAnsi"/>
+          <w:lang w:val="en-US" w:eastAsia="en-US"/>
+        </w:rPr>
+      </w:pPr>
+      <w:r>
+        <w:rPr>
+          <w:rFonts w:asciiTheme="minorHAnsi" w:hAnsiTheme="minorHAnsi" w:cstheme="minorHAnsi"/>
+          <w:lang w:val="en-US" w:eastAsia="en-US"/>
+        </w:rPr>
+        <w:t>ports both 80 81 82 83 84 85 86 87 88 89 90 110 311 383 443 465 563 591 593 631 636 901 989 992 993 994 995 1220 1414 1830 2301 2381 2809 3037 3057 3128 3443 3702 4343 4848 5250 6080 6988 7907 7000 7001 7144 7145 7510 7802 7777 7779 \</w:t>
+      </w:r>
+    </w:p>
+    <w:p>
+      <w:pPr>
+        <w:rPr>
+          <w:rFonts w:asciiTheme="minorHAnsi" w:hAnsiTheme="minorHAnsi" w:cstheme="minorHAnsi"/>
+          <w:lang w:val="en-US" w:eastAsia="en-US"/>
+        </w:rPr>
+      </w:pPr>
+      <w:r>
+        <w:rPr>
+          <w:rFonts w:asciiTheme="minorHAnsi" w:hAnsiTheme="minorHAnsi" w:cstheme="minorHAnsi"/>
+          <w:lang w:val="en-US" w:eastAsia="en-US"/>
+        </w:rPr>
+        <w:t>7801 7900 7901 7902 7903 7904 7905 7906 7908 7909 7910 7911 7912 7913 7914 7915 7916 \</w:t>
+      </w:r>
+    </w:p>
+    <w:p>
+      <w:pPr>
+        <w:rPr>
+          <w:rFonts w:asciiTheme="minorHAnsi" w:hAnsiTheme="minorHAnsi" w:cstheme="minorHAnsi"/>
+          <w:lang w:val="en-US" w:eastAsia="en-US"/>
+        </w:rPr>
+      </w:pPr>
+      <w:r>
+        <w:rPr>
+          <w:rFonts w:asciiTheme="minorHAnsi" w:hAnsiTheme="minorHAnsi" w:cstheme="minorHAnsi"/>
+          <w:lang w:val="en-US" w:eastAsia="en-US"/>
+        </w:rPr>
+        <w:t>7917 7918 7919 7920 8000 8008 8014 8028 8080 8085 8088 8090 8118 8123 8180 8222 8243 8280 8300 8500 8800 8888 8899 9000 9060 9080 9090 9091 9443 9999 10000 11371 34443 34444 41080 50000 50002 55555</w:t>
+      </w:r>
+    </w:p>
+    <w:p>
+      <w:pPr>
+        <w:rPr>
+          <w:rFonts w:asciiTheme="minorHAnsi" w:hAnsiTheme="minorHAnsi" w:cstheme="minorHAnsi"/>
+          <w:lang w:val="en-US" w:eastAsia="en-US"/>
+        </w:rPr>
+      </w:pPr>
+      <w:r>
+        <w:rPr>
+          <w:rFonts w:asciiTheme="minorHAnsi" w:hAnsiTheme="minorHAnsi" w:cstheme="minorHAnsi"/>
+          <w:lang w:val="en-US" w:eastAsia="en-US"/>
+        </w:rPr>
+        <w:t>preprocessor stream5_udp: timeout 180</w:t>
+      </w:r>
+    </w:p>
+    <w:p>
+      <w:pPr>
+        <w:rPr>
+          <w:lang w:val="en-US" w:eastAsia="en-US"/>
+        </w:rPr>
+      </w:pPr>
+    </w:p>
+    <w:p>
+      <w:pPr>
+        <w:rPr>
+          <w:lang w:val="en-US" w:eastAsia="en-US"/>
+        </w:rPr>
+      </w:pPr>
+    </w:p>
+    <w:p>
+      <w:pPr>
+        <w:rPr>
+          <w:lang w:val="en-US" w:eastAsia="en-US"/>
+        </w:rPr>
+      </w:pPr>
+    </w:p>
+    <w:p>
+      <w:pPr>
+        <w:rPr>
+          <w:lang w:eastAsia="en-US"/>
+        </w:rPr>
+      </w:pPr>
+      <w:r>
+        <w:rPr>
+          <w:lang w:eastAsia="en-US"/>
+        </w:rPr>
+        <w:t>Now create a subfolder named log:</w:t>
+      </w:r>
+    </w:p>
+    <w:p>
+      <w:pPr>
+        <w:rPr>
+          <w:lang w:eastAsia="en-US"/>
+        </w:rPr>
+      </w:pPr>
+    </w:p>
+    <w:p>
+      <w:pPr>
+        <w:rPr>
+          <w:rFonts w:asciiTheme="minorHAnsi" w:hAnsiTheme="minorHAnsi" w:cstheme="minorHAnsi"/>
+          <w:lang w:eastAsia="en-US"/>
+        </w:rPr>
+      </w:pPr>
+      <w:proofErr w:type="spellStart"/>
+      <w:r>
+        <w:rPr>
+          <w:rFonts w:asciiTheme="minorHAnsi" w:hAnsiTheme="minorHAnsi" w:cstheme="minorHAnsi"/>
+          <w:lang w:eastAsia="en-US"/>
+        </w:rPr>
+        <w:t>mkdir</w:t>
+      </w:r>
+      <w:proofErr w:type="spellEnd"/>
+      <w:r>
+        <w:rPr>
+          <w:rFonts w:asciiTheme="minorHAnsi" w:hAnsiTheme="minorHAnsi" w:cstheme="minorHAnsi"/>
+          <w:lang w:eastAsia="en-US"/>
+        </w:rPr>
+        <w:t xml:space="preserve"> log</w:t>
+      </w:r>
+    </w:p>
+    <w:p>
+      <w:pPr>
+        <w:rPr>
+          <w:lang w:val="en-US" w:eastAsia="en-US"/>
+        </w:rPr>
+      </w:pPr>
+    </w:p>
+    <w:p>
+      <w:pPr>
+        <w:rPr>
+          <w:lang w:eastAsia="en-US"/>
+        </w:rPr>
+      </w:pPr>
+      <w:r>
+        <w:rPr>
+          <w:lang w:eastAsia="en-US"/>
+        </w:rPr>
+        <w:t>Now run with:</w:t>
+      </w:r>
+    </w:p>
+    <w:p>
+      <w:pPr>
+        <w:rPr>
+          <w:lang w:val="en-US" w:eastAsia="en-US"/>
+        </w:rPr>
+      </w:pPr>
+    </w:p>
+    <w:p>
+      <w:pPr>
+        <w:rPr>
+          <w:rFonts w:asciiTheme="minorHAnsi" w:hAnsiTheme="minorHAnsi" w:cstheme="minorHAnsi"/>
+          <w:lang w:val="en-US" w:eastAsia="en-US"/>
+        </w:rPr>
+      </w:pPr>
+      <w:r>
+        <w:rPr>
+          <w:rFonts w:asciiTheme="minorHAnsi" w:hAnsiTheme="minorHAnsi" w:cstheme="minorHAnsi"/>
+          <w:lang w:val="en-US" w:eastAsia="en-US"/>
+        </w:rPr>
+        <w:t xml:space="preserve">snort.exe -c </w:t>
+      </w:r>
+      <w:proofErr w:type="spellStart"/>
+      <w:r>
+        <w:rPr>
+          <w:rFonts w:asciiTheme="minorHAnsi" w:hAnsiTheme="minorHAnsi" w:cstheme="minorHAnsi"/>
+          <w:lang w:val="en-US" w:eastAsia="en-US"/>
+        </w:rPr>
+        <w:t>cw.rules</w:t>
+      </w:r>
+      <w:proofErr w:type="spellEnd"/>
+      <w:r>
+        <w:rPr>
+          <w:rFonts w:asciiTheme="minorHAnsi" w:hAnsiTheme="minorHAnsi" w:cstheme="minorHAnsi"/>
+          <w:lang w:val="en-US" w:eastAsia="en-US"/>
+        </w:rPr>
+        <w:t xml:space="preserve"> -r </w:t>
+      </w:r>
+      <w:proofErr w:type="spellStart"/>
+      <w:proofErr w:type="gramStart"/>
+      <w:r>
+        <w:rPr>
+          <w:rFonts w:asciiTheme="minorHAnsi" w:hAnsiTheme="minorHAnsi" w:cstheme="minorHAnsi"/>
+          <w:lang w:val="en-US" w:eastAsia="en-US"/>
+        </w:rPr>
+        <w:t>cw.pcal</w:t>
+      </w:r>
+      <w:proofErr w:type="spellEnd"/>
+      <w:proofErr w:type="gramEnd"/>
+      <w:r>
+        <w:rPr>
+          <w:rFonts w:asciiTheme="minorHAnsi" w:hAnsiTheme="minorHAnsi" w:cstheme="minorHAnsi"/>
+          <w:lang w:val="en-US" w:eastAsia="en-US"/>
+        </w:rPr>
+        <w:t xml:space="preserve"> -k none</w:t>
+      </w:r>
+    </w:p>
+    <w:p>
+      <w:pPr>
+        <w:rPr>
+          <w:lang w:val="en-US" w:eastAsia="en-US"/>
+        </w:rPr>
+      </w:pPr>
+    </w:p>
+    <w:p>
+      <w:pPr>
+        <w:rPr>
+          <w:lang w:eastAsia="en-US"/>
+        </w:rPr>
+      </w:pPr>
+      <w:r>
+        <w:rPr>
+          <w:lang w:eastAsia="en-US"/>
+        </w:rPr>
+        <w:t>What do you observe from the output?</w:t>
+      </w:r>
+    </w:p>
+    <w:p>
+      <w:pPr>
+        <w:rPr>
+          <w:lang w:eastAsia="en-US"/>
+        </w:rPr>
+      </w:pPr>
+      <w:r>
+        <w:rPr>
+          <w:lang w:eastAsia="en-US"/>
+        </w:rPr>
+        <w:t>Your alerts should be in the log\</w:t>
+      </w:r>
+      <w:proofErr w:type="spellStart"/>
+      <w:r>
+        <w:rPr>
+          <w:lang w:eastAsia="en-US"/>
+        </w:rPr>
+        <w:t>alert.ids</w:t>
+      </w:r>
+      <w:proofErr w:type="spellEnd"/>
+      <w:r>
+        <w:rPr>
+          <w:lang w:eastAsia="en-US"/>
+        </w:rPr>
+        <w:t xml:space="preserve"> folder. What do you examine from the contents of this file?</w:t>
+      </w:r>
+    </w:p>
+    <w:p>
+      <w:pPr>
+        <w:rPr>
+          <w:lang w:eastAsia="en-US"/>
+        </w:rPr>
+      </w:pPr>
+      <w:r>
+        <w:rPr>
+          <w:lang w:eastAsia="en-US"/>
+        </w:rPr>
+        <w:t xml:space="preserve">Now try this approach on the </w:t>
+      </w:r>
+      <w:proofErr w:type="spellStart"/>
+      <w:r>
+        <w:rPr>
+          <w:lang w:eastAsia="en-US"/>
+        </w:rPr>
+        <w:t>pcap</w:t>
+      </w:r>
+      <w:proofErr w:type="spellEnd"/>
+      <w:r>
+        <w:rPr>
+          <w:lang w:eastAsia="en-US"/>
+        </w:rPr>
+        <w:t xml:space="preserve"> file that you have captured for the coursework.</w:t>
+      </w:r>
+    </w:p>
+    <w:p>
+      <w:pPr>
+        <w:rPr>
+          <w:lang w:eastAsia="en-US"/>
+        </w:rPr>
+      </w:pPr>
+    </w:p>
+    <w:p>
+      <w:pPr>
         <w:rPr>
           <w:lang w:val="en-US" w:eastAsia="en-US"/>
         </w:rPr>
       </w:pPr>
     </w:p>
     <w:sectPr>
-      <w:footerReference w:type="default" r:id="rId10"/>
+      <w:footerReference w:type="default" r:id="rId11"/>
       <w:pgSz w:w="16838" w:h="11906" w:orient="landscape" w:code="9"/>
       <w:pgMar w:top="1440" w:right="1440" w:bottom="1440" w:left="1440" w:header="706" w:footer="706" w:gutter="0"/>
       <w:cols w:space="708"/>
@@ -5513,7 +7237,7 @@
 </file>
 
 <file path=word/endnotes.xml><?xml version="1.0" encoding="utf-8"?>
-<w:endnotes xmlns:wpc="http://schemas.microsoft.com/office/word/2010/wordprocessingCanvas" xmlns:cx="http://schemas.microsoft.com/office/drawing/2014/chartex" xmlns:cx1="http://schemas.microsoft.com/office/drawing/2015/9/8/chartex" xmlns:cx2="http://schemas.microsoft.com/office/drawing/2015/10/21/chartex" xmlns:cx3="http://schemas.microsoft.com/office/drawing/2016/5/9/chartex" xmlns:cx4="http://schemas.microsoft.com/office/drawing/2016/5/10/chartex" xmlns:cx5="http://schemas.microsoft.com/office/drawing/2016/5/11/chartex" xmlns:cx6="http://schemas.microsoft.com/office/drawing/2016/5/12/chartex" xmlns:cx7="http://schemas.microsoft.com/office/drawing/2016/5/13/chartex" xmlns:cx8="http://schemas.microsoft.com/office/drawing/2016/5/14/chartex" xmlns:mc="http://schemas.openxmlformats.org/markup-compatibility/2006" xmlns:aink="http://schemas.microsoft.com/office/drawing/2016/ink" xmlns:am3d="http://schemas.microsoft.com/office/drawing/2017/model3d" xmlns:o="urn:schemas-microsoft-com:office:office" xmlns:r="http://schemas.openxmlformats.org/officeDocument/2006/relationships" xmlns:m="http://schemas.openxmlformats.org/officeDocument/2006/math" xmlns:v="urn:schemas-microsoft-com:vml" xmlns:wp14="http://schemas.microsoft.com/office/word/2010/wordprocessingDrawing" xmlns:wp="http://schemas.openxmlformats.org/drawingml/2006/wordprocessingDrawing" xmlns:w10="urn:schemas-microsoft-com:office:word" xmlns:w="http://schemas.openxmlformats.org/wordprocessingml/2006/main" xmlns:w14="http://schemas.microsoft.com/office/word/2010/wordml" xmlns:w15="http://schemas.microsoft.com/office/word/2012/wordml" xmlns:w16cex="http://schemas.microsoft.com/office/word/2018/wordml/cex" xmlns:w16cid="http://schemas.microsoft.com/office/word/2016/wordml/cid" xmlns:w16="http://schemas.microsoft.com/office/word/2018/wordml" xmlns:w16se="http://schemas.microsoft.com/office/word/2015/wordml/symex" xmlns:wpg="http://schemas.microsoft.com/office/word/2010/wordprocessingGroup" xmlns:wpi="http://schemas.microsoft.com/office/word/2010/wordprocessingInk" xmlns:wne="http://schemas.microsoft.com/office/word/2006/wordml" xmlns:wps="http://schemas.microsoft.com/office/word/2010/wordprocessingShape" mc:Ignorable="w14 w15 w16se w16cid w16 w16cex wp14">
+<w:endnotes xmlns:wpc="http://schemas.microsoft.com/office/word/2010/wordprocessingCanvas" xmlns:cx="http://schemas.microsoft.com/office/drawing/2014/chartex" xmlns:cx1="http://schemas.microsoft.com/office/drawing/2015/9/8/chartex" xmlns:cx2="http://schemas.microsoft.com/office/drawing/2015/10/21/chartex" xmlns:cx3="http://schemas.microsoft.com/office/drawing/2016/5/9/chartex" xmlns:cx4="http://schemas.microsoft.com/office/drawing/2016/5/10/chartex" xmlns:cx5="http://schemas.microsoft.com/office/drawing/2016/5/11/chartex" xmlns:cx6="http://schemas.microsoft.com/office/drawing/2016/5/12/chartex" xmlns:cx7="http://schemas.microsoft.com/office/drawing/2016/5/13/chartex" xmlns:cx8="http://schemas.microsoft.com/office/drawing/2016/5/14/chartex" xmlns:mc="http://schemas.openxmlformats.org/markup-compatibility/2006" xmlns:aink="http://schemas.microsoft.com/office/drawing/2016/ink" xmlns:am3d="http://schemas.microsoft.com/office/drawing/2017/model3d" xmlns:o="urn:schemas-microsoft-com:office:office" xmlns:oel="http://schemas.microsoft.com/office/2019/extlst" xmlns:r="http://schemas.openxmlformats.org/officeDocument/2006/relationships" xmlns:m="http://schemas.openxmlformats.org/officeDocument/2006/math" xmlns:v="urn:schemas-microsoft-com:vml" xmlns:wp14="http://schemas.microsoft.com/office/word/2010/wordprocessingDrawing" xmlns:wp="http://schemas.openxmlformats.org/drawingml/2006/wordprocessingDrawing" xmlns:w10="urn:schemas-microsoft-com:office:word" xmlns:w="http://schemas.openxmlformats.org/wordprocessingml/2006/main" xmlns:w14="http://schemas.microsoft.com/office/word/2010/wordml" xmlns:w15="http://schemas.microsoft.com/office/word/2012/wordml" xmlns:w16cex="http://schemas.microsoft.com/office/word/2018/wordml/cex" xmlns:w16cid="http://schemas.microsoft.com/office/word/2016/wordml/cid" xmlns:w16="http://schemas.microsoft.com/office/word/2018/wordml" xmlns:w16du="http://schemas.microsoft.com/office/word/2023/wordml/word16du" xmlns:w16sdtdh="http://schemas.microsoft.com/office/word/2020/wordml/sdtdatahash" xmlns:w16sdtfl="http://schemas.microsoft.com/office/word/2024/wordml/sdtformatlock" xmlns:w16se="http://schemas.microsoft.com/office/word/2015/wordml/symex" xmlns:wpg="http://schemas.microsoft.com/office/word/2010/wordprocessingGroup" xmlns:wpi="http://schemas.microsoft.com/office/word/2010/wordprocessingInk" xmlns:wne="http://schemas.microsoft.com/office/word/2006/wordml" xmlns:wps="http://schemas.microsoft.com/office/word/2010/wordprocessingShape" mc:Ignorable="w14 w15 w16se w16cid w16 w16cex w16sdtdh w16sdtfl w16du wp14">
   <w:endnote w:type="separator" w:id="-1">
     <w:p>
       <w:r>
@@ -5532,7 +7256,7 @@
 </file>
 
 <file path=word/footer1.xml><?xml version="1.0" encoding="utf-8"?>
-<w:ftr xmlns:wpc="http://schemas.microsoft.com/office/word/2010/wordprocessingCanvas" xmlns:cx="http://schemas.microsoft.com/office/drawing/2014/chartex" xmlns:cx1="http://schemas.microsoft.com/office/drawing/2015/9/8/chartex" xmlns:cx2="http://schemas.microsoft.com/office/drawing/2015/10/21/chartex" xmlns:cx3="http://schemas.microsoft.com/office/drawing/2016/5/9/chartex" xmlns:cx4="http://schemas.microsoft.com/office/drawing/2016/5/10/chartex" xmlns:cx5="http://schemas.microsoft.com/office/drawing/2016/5/11/chartex" xmlns:cx6="http://schemas.microsoft.com/office/drawing/2016/5/12/chartex" xmlns:cx7="http://schemas.microsoft.com/office/drawing/2016/5/13/chartex" xmlns:cx8="http://schemas.microsoft.com/office/drawing/2016/5/14/chartex" xmlns:mc="http://schemas.openxmlformats.org/markup-compatibility/2006" xmlns:aink="http://schemas.microsoft.com/office/drawing/2016/ink" xmlns:am3d="http://schemas.microsoft.com/office/drawing/2017/model3d" xmlns:o="urn:schemas-microsoft-com:office:office" xmlns:r="http://schemas.openxmlformats.org/officeDocument/2006/relationships" xmlns:m="http://schemas.openxmlformats.org/officeDocument/2006/math" xmlns:v="urn:schemas-microsoft-com:vml" xmlns:wp14="http://schemas.microsoft.com/office/word/2010/wordprocessingDrawing" xmlns:wp="http://schemas.openxmlformats.org/drawingml/2006/wordprocessingDrawing" xmlns:w10="urn:schemas-microsoft-com:office:word" xmlns:w="http://schemas.openxmlformats.org/wordprocessingml/2006/main" xmlns:w14="http://schemas.microsoft.com/office/word/2010/wordml" xmlns:w15="http://schemas.microsoft.com/office/word/2012/wordml" xmlns:w16cex="http://schemas.microsoft.com/office/word/2018/wordml/cex" xmlns:w16cid="http://schemas.microsoft.com/office/word/2016/wordml/cid" xmlns:w16="http://schemas.microsoft.com/office/word/2018/wordml" xmlns:w16se="http://schemas.microsoft.com/office/word/2015/wordml/symex" xmlns:wpg="http://schemas.microsoft.com/office/word/2010/wordprocessingGroup" xmlns:wpi="http://schemas.microsoft.com/office/word/2010/wordprocessingInk" xmlns:wne="http://schemas.microsoft.com/office/word/2006/wordml" xmlns:wps="http://schemas.microsoft.com/office/word/2010/wordprocessingShape" mc:Ignorable="w14 w15 w16se w16cid w16 w16cex wp14">
+<w:ftr xmlns:wpc="http://schemas.microsoft.com/office/word/2010/wordprocessingCanvas" xmlns:cx="http://schemas.microsoft.com/office/drawing/2014/chartex" xmlns:cx1="http://schemas.microsoft.com/office/drawing/2015/9/8/chartex" xmlns:cx2="http://schemas.microsoft.com/office/drawing/2015/10/21/chartex" xmlns:cx3="http://schemas.microsoft.com/office/drawing/2016/5/9/chartex" xmlns:cx4="http://schemas.microsoft.com/office/drawing/2016/5/10/chartex" xmlns:cx5="http://schemas.microsoft.com/office/drawing/2016/5/11/chartex" xmlns:cx6="http://schemas.microsoft.com/office/drawing/2016/5/12/chartex" xmlns:cx7="http://schemas.microsoft.com/office/drawing/2016/5/13/chartex" xmlns:cx8="http://schemas.microsoft.com/office/drawing/2016/5/14/chartex" xmlns:mc="http://schemas.openxmlformats.org/markup-compatibility/2006" xmlns:aink="http://schemas.microsoft.com/office/drawing/2016/ink" xmlns:am3d="http://schemas.microsoft.com/office/drawing/2017/model3d" xmlns:o="urn:schemas-microsoft-com:office:office" xmlns:oel="http://schemas.microsoft.com/office/2019/extlst" xmlns:r="http://schemas.openxmlformats.org/officeDocument/2006/relationships" xmlns:m="http://schemas.openxmlformats.org/officeDocument/2006/math" xmlns:v="urn:schemas-microsoft-com:vml" xmlns:wp14="http://schemas.microsoft.com/office/word/2010/wordprocessingDrawing" xmlns:wp="http://schemas.openxmlformats.org/drawingml/2006/wordprocessingDrawing" xmlns:w10="urn:schemas-microsoft-com:office:word" xmlns:w="http://schemas.openxmlformats.org/wordprocessingml/2006/main" xmlns:w14="http://schemas.microsoft.com/office/word/2010/wordml" xmlns:w15="http://schemas.microsoft.com/office/word/2012/wordml" xmlns:w16cex="http://schemas.microsoft.com/office/word/2018/wordml/cex" xmlns:w16cid="http://schemas.microsoft.com/office/word/2016/wordml/cid" xmlns:w16="http://schemas.microsoft.com/office/word/2018/wordml" xmlns:w16du="http://schemas.microsoft.com/office/word/2023/wordml/word16du" xmlns:w16sdtdh="http://schemas.microsoft.com/office/word/2020/wordml/sdtdatahash" xmlns:w16sdtfl="http://schemas.microsoft.com/office/word/2024/wordml/sdtformatlock" xmlns:w16se="http://schemas.microsoft.com/office/word/2015/wordml/symex" xmlns:wpg="http://schemas.microsoft.com/office/word/2010/wordprocessingGroup" xmlns:wpi="http://schemas.microsoft.com/office/word/2010/wordprocessingInk" xmlns:wne="http://schemas.microsoft.com/office/word/2006/wordml" xmlns:wps="http://schemas.microsoft.com/office/word/2010/wordprocessingShape" mc:Ignorable="w14 w15 w16se w16cid w16 w16cex w16sdtdh w16sdtfl w16du wp14">
   <w:sdt>
     <w:sdtPr>
       <w:id w:val="-917626376"/>
@@ -5585,7 +7309,7 @@
 </file>
 
 <file path=word/footnotes.xml><?xml version="1.0" encoding="utf-8"?>
-<w:footnotes xmlns:wpc="http://schemas.microsoft.com/office/word/2010/wordprocessingCanvas" xmlns:cx="http://schemas.microsoft.com/office/drawing/2014/chartex" xmlns:cx1="http://schemas.microsoft.com/office/drawing/2015/9/8/chartex" xmlns:cx2="http://schemas.microsoft.com/office/drawing/2015/10/21/chartex" xmlns:cx3="http://schemas.microsoft.com/office/drawing/2016/5/9/chartex" xmlns:cx4="http://schemas.microsoft.com/office/drawing/2016/5/10/chartex" xmlns:cx5="http://schemas.microsoft.com/office/drawing/2016/5/11/chartex" xmlns:cx6="http://schemas.microsoft.com/office/drawing/2016/5/12/chartex" xmlns:cx7="http://schemas.microsoft.com/office/drawing/2016/5/13/chartex" xmlns:cx8="http://schemas.microsoft.com/office/drawing/2016/5/14/chartex" xmlns:mc="http://schemas.openxmlformats.org/markup-compatibility/2006" xmlns:aink="http://schemas.microsoft.com/office/drawing/2016/ink" xmlns:am3d="http://schemas.microsoft.com/office/drawing/2017/model3d" xmlns:o="urn:schemas-microsoft-com:office:office" xmlns:r="http://schemas.openxmlformats.org/officeDocument/2006/relationships" xmlns:m="http://schemas.openxmlformats.org/officeDocument/2006/math" xmlns:v="urn:schemas-microsoft-com:vml" xmlns:wp14="http://schemas.microsoft.com/office/word/2010/wordprocessingDrawing" xmlns:wp="http://schemas.openxmlformats.org/drawingml/2006/wordprocessingDrawing" xmlns:w10="urn:schemas-microsoft-com:office:word" xmlns:w="http://schemas.openxmlformats.org/wordprocessingml/2006/main" xmlns:w14="http://schemas.microsoft.com/office/word/2010/wordml" xmlns:w15="http://schemas.microsoft.com/office/word/2012/wordml" xmlns:w16cex="http://schemas.microsoft.com/office/word/2018/wordml/cex" xmlns:w16cid="http://schemas.microsoft.com/office/word/2016/wordml/cid" xmlns:w16="http://schemas.microsoft.com/office/word/2018/wordml" xmlns:w16se="http://schemas.microsoft.com/office/word/2015/wordml/symex" xmlns:wpg="http://schemas.microsoft.com/office/word/2010/wordprocessingGroup" xmlns:wpi="http://schemas.microsoft.com/office/word/2010/wordprocessingInk" xmlns:wne="http://schemas.microsoft.com/office/word/2006/wordml" xmlns:wps="http://schemas.microsoft.com/office/word/2010/wordprocessingShape" mc:Ignorable="w14 w15 w16se w16cid w16 w16cex wp14">
+<w:footnotes xmlns:wpc="http://schemas.microsoft.com/office/word/2010/wordprocessingCanvas" xmlns:cx="http://schemas.microsoft.com/office/drawing/2014/chartex" xmlns:cx1="http://schemas.microsoft.com/office/drawing/2015/9/8/chartex" xmlns:cx2="http://schemas.microsoft.com/office/drawing/2015/10/21/chartex" xmlns:cx3="http://schemas.microsoft.com/office/drawing/2016/5/9/chartex" xmlns:cx4="http://schemas.microsoft.com/office/drawing/2016/5/10/chartex" xmlns:cx5="http://schemas.microsoft.com/office/drawing/2016/5/11/chartex" xmlns:cx6="http://schemas.microsoft.com/office/drawing/2016/5/12/chartex" xmlns:cx7="http://schemas.microsoft.com/office/drawing/2016/5/13/chartex" xmlns:cx8="http://schemas.microsoft.com/office/drawing/2016/5/14/chartex" xmlns:mc="http://schemas.openxmlformats.org/markup-compatibility/2006" xmlns:aink="http://schemas.microsoft.com/office/drawing/2016/ink" xmlns:am3d="http://schemas.microsoft.com/office/drawing/2017/model3d" xmlns:o="urn:schemas-microsoft-com:office:office" xmlns:oel="http://schemas.microsoft.com/office/2019/extlst" xmlns:r="http://schemas.openxmlformats.org/officeDocument/2006/relationships" xmlns:m="http://schemas.openxmlformats.org/officeDocument/2006/math" xmlns:v="urn:schemas-microsoft-com:vml" xmlns:wp14="http://schemas.microsoft.com/office/word/2010/wordprocessingDrawing" xmlns:wp="http://schemas.openxmlformats.org/drawingml/2006/wordprocessingDrawing" xmlns:w10="urn:schemas-microsoft-com:office:word" xmlns:w="http://schemas.openxmlformats.org/wordprocessingml/2006/main" xmlns:w14="http://schemas.microsoft.com/office/word/2010/wordml" xmlns:w15="http://schemas.microsoft.com/office/word/2012/wordml" xmlns:w16cex="http://schemas.microsoft.com/office/word/2018/wordml/cex" xmlns:w16cid="http://schemas.microsoft.com/office/word/2016/wordml/cid" xmlns:w16="http://schemas.microsoft.com/office/word/2018/wordml" xmlns:w16du="http://schemas.microsoft.com/office/word/2023/wordml/word16du" xmlns:w16sdtdh="http://schemas.microsoft.com/office/word/2020/wordml/sdtdatahash" xmlns:w16sdtfl="http://schemas.microsoft.com/office/word/2024/wordml/sdtformatlock" xmlns:w16se="http://schemas.microsoft.com/office/word/2015/wordml/symex" xmlns:wpg="http://schemas.microsoft.com/office/word/2010/wordprocessingGroup" xmlns:wpi="http://schemas.microsoft.com/office/word/2010/wordprocessingInk" xmlns:wne="http://schemas.microsoft.com/office/word/2006/wordml" xmlns:wps="http://schemas.microsoft.com/office/word/2010/wordprocessingShape" mc:Ignorable="w14 w15 w16se w16cid w16 w16cex w16sdtdh w16sdtfl w16du wp14">
   <w:footnote w:type="separator" w:id="-1">
     <w:p>
       <w:r>
@@ -5604,7 +7328,7 @@
 </file>
 
 <file path=word/numbering.xml><?xml version="1.0" encoding="utf-8"?>
-<w:numbering xmlns:wpc="http://schemas.microsoft.com/office/word/2010/wordprocessingCanvas" xmlns:cx="http://schemas.microsoft.com/office/drawing/2014/chartex" xmlns:cx1="http://schemas.microsoft.com/office/drawing/2015/9/8/chartex" xmlns:cx2="http://schemas.microsoft.com/office/drawing/2015/10/21/chartex" xmlns:cx3="http://schemas.microsoft.com/office/drawing/2016/5/9/chartex" xmlns:cx4="http://schemas.microsoft.com/office/drawing/2016/5/10/chartex" xmlns:cx5="http://schemas.microsoft.com/office/drawing/2016/5/11/chartex" xmlns:cx6="http://schemas.microsoft.com/office/drawing/2016/5/12/chartex" xmlns:cx7="http://schemas.microsoft.com/office/drawing/2016/5/13/chartex" xmlns:cx8="http://schemas.microsoft.com/office/drawing/2016/5/14/chartex" xmlns:mc="http://schemas.openxmlformats.org/markup-compatibility/2006" xmlns:aink="http://schemas.microsoft.com/office/drawing/2016/ink" xmlns:am3d="http://schemas.microsoft.com/office/drawing/2017/model3d" xmlns:o="urn:schemas-microsoft-com:office:office" xmlns:r="http://schemas.openxmlformats.org/officeDocument/2006/relationships" xmlns:m="http://schemas.openxmlformats.org/officeDocument/2006/math" xmlns:v="urn:schemas-microsoft-com:vml" xmlns:wp14="http://schemas.microsoft.com/office/word/2010/wordprocessingDrawing" xmlns:wp="http://schemas.openxmlformats.org/drawingml/2006/wordprocessingDrawing" xmlns:w10="urn:schemas-microsoft-com:office:word" xmlns:w="http://schemas.openxmlformats.org/wordprocessingml/2006/main" xmlns:w14="http://schemas.microsoft.com/office/word/2010/wordml" xmlns:w15="http://schemas.microsoft.com/office/word/2012/wordml" xmlns:w16cex="http://schemas.microsoft.com/office/word/2018/wordml/cex" xmlns:w16cid="http://schemas.microsoft.com/office/word/2016/wordml/cid" xmlns:w16="http://schemas.microsoft.com/office/word/2018/wordml" xmlns:w16se="http://schemas.microsoft.com/office/word/2015/wordml/symex" xmlns:wpg="http://schemas.microsoft.com/office/word/2010/wordprocessingGroup" xmlns:wpi="http://schemas.microsoft.com/office/word/2010/wordprocessingInk" xmlns:wne="http://schemas.microsoft.com/office/word/2006/wordml" xmlns:wps="http://schemas.microsoft.com/office/word/2010/wordprocessingShape" mc:Ignorable="w14 w15 w16se w16cid w16 w16cex wp14">
+<w:numbering xmlns:wpc="http://schemas.microsoft.com/office/word/2010/wordprocessingCanvas" xmlns:cx="http://schemas.microsoft.com/office/drawing/2014/chartex" xmlns:cx1="http://schemas.microsoft.com/office/drawing/2015/9/8/chartex" xmlns:cx2="http://schemas.microsoft.com/office/drawing/2015/10/21/chartex" xmlns:cx3="http://schemas.microsoft.com/office/drawing/2016/5/9/chartex" xmlns:cx4="http://schemas.microsoft.com/office/drawing/2016/5/10/chartex" xmlns:cx5="http://schemas.microsoft.com/office/drawing/2016/5/11/chartex" xmlns:cx6="http://schemas.microsoft.com/office/drawing/2016/5/12/chartex" xmlns:cx7="http://schemas.microsoft.com/office/drawing/2016/5/13/chartex" xmlns:cx8="http://schemas.microsoft.com/office/drawing/2016/5/14/chartex" xmlns:mc="http://schemas.openxmlformats.org/markup-compatibility/2006" xmlns:aink="http://schemas.microsoft.com/office/drawing/2016/ink" xmlns:am3d="http://schemas.microsoft.com/office/drawing/2017/model3d" xmlns:o="urn:schemas-microsoft-com:office:office" xmlns:oel="http://schemas.microsoft.com/office/2019/extlst" xmlns:r="http://schemas.openxmlformats.org/officeDocument/2006/relationships" xmlns:m="http://schemas.openxmlformats.org/officeDocument/2006/math" xmlns:v="urn:schemas-microsoft-com:vml" xmlns:wp14="http://schemas.microsoft.com/office/word/2010/wordprocessingDrawing" xmlns:wp="http://schemas.openxmlformats.org/drawingml/2006/wordprocessingDrawing" xmlns:w10="urn:schemas-microsoft-com:office:word" xmlns:w="http://schemas.openxmlformats.org/wordprocessingml/2006/main" xmlns:w14="http://schemas.microsoft.com/office/word/2010/wordml" xmlns:w15="http://schemas.microsoft.com/office/word/2012/wordml" xmlns:w16cex="http://schemas.microsoft.com/office/word/2018/wordml/cex" xmlns:w16cid="http://schemas.microsoft.com/office/word/2016/wordml/cid" xmlns:w16="http://schemas.microsoft.com/office/word/2018/wordml" xmlns:w16du="http://schemas.microsoft.com/office/word/2023/wordml/word16du" xmlns:w16sdtdh="http://schemas.microsoft.com/office/word/2020/wordml/sdtdatahash" xmlns:w16sdtfl="http://schemas.microsoft.com/office/word/2024/wordml/sdtformatlock" xmlns:w16se="http://schemas.microsoft.com/office/word/2015/wordml/symex" xmlns:wpg="http://schemas.microsoft.com/office/word/2010/wordprocessingGroup" xmlns:wpi="http://schemas.microsoft.com/office/word/2010/wordprocessingInk" xmlns:wne="http://schemas.microsoft.com/office/word/2006/wordml" xmlns:wps="http://schemas.microsoft.com/office/word/2010/wordprocessingShape" mc:Ignorable="w14 w15 w16se w16cid w16 w16cex w16sdtdh w16sdtfl w16du wp14">
   <w:abstractNum w:abstractNumId="0" w15:restartNumberingAfterBreak="0">
     <w:nsid w:val="0F933F5B"/>
     <w:multiLevelType w:val="hybridMultilevel"/>
@@ -6952,47 +8676,47 @@
       </w:pPr>
     </w:lvl>
   </w:abstractNum>
-  <w:num w:numId="1">
+  <w:num w:numId="1" w16cid:durableId="1548881251">
     <w:abstractNumId w:val="1"/>
   </w:num>
-  <w:num w:numId="2">
+  <w:num w:numId="2" w16cid:durableId="1087995792">
     <w:abstractNumId w:val="9"/>
   </w:num>
-  <w:num w:numId="3">
+  <w:num w:numId="3" w16cid:durableId="112946863">
     <w:abstractNumId w:val="0"/>
   </w:num>
-  <w:num w:numId="4">
+  <w:num w:numId="4" w16cid:durableId="1715427516">
     <w:abstractNumId w:val="10"/>
   </w:num>
-  <w:num w:numId="5">
+  <w:num w:numId="5" w16cid:durableId="1519931627">
     <w:abstractNumId w:val="11"/>
   </w:num>
-  <w:num w:numId="6">
+  <w:num w:numId="6" w16cid:durableId="1046835362">
     <w:abstractNumId w:val="5"/>
   </w:num>
-  <w:num w:numId="7">
+  <w:num w:numId="7" w16cid:durableId="1425222650">
     <w:abstractNumId w:val="3"/>
   </w:num>
-  <w:num w:numId="8">
+  <w:num w:numId="8" w16cid:durableId="2125806479">
     <w:abstractNumId w:val="6"/>
   </w:num>
-  <w:num w:numId="9">
+  <w:num w:numId="9" w16cid:durableId="1121532150">
     <w:abstractNumId w:val="2"/>
   </w:num>
-  <w:num w:numId="10">
+  <w:num w:numId="10" w16cid:durableId="1528062540">
     <w:abstractNumId w:val="7"/>
   </w:num>
-  <w:num w:numId="11">
+  <w:num w:numId="11" w16cid:durableId="525799763">
     <w:abstractNumId w:val="8"/>
   </w:num>
-  <w:num w:numId="12">
+  <w:num w:numId="12" w16cid:durableId="954941302">
     <w:abstractNumId w:val="4"/>
   </w:num>
 </w:numbering>
 </file>
 
 <file path=word/styles.xml><?xml version="1.0" encoding="utf-8"?>
-<w:styles xmlns:mc="http://schemas.openxmlformats.org/markup-compatibility/2006" xmlns:r="http://schemas.openxmlformats.org/officeDocument/2006/relationships" xmlns:w="http://schemas.openxmlformats.org/wordprocessingml/2006/main" xmlns:w14="http://schemas.microsoft.com/office/word/2010/wordml" xmlns:w15="http://schemas.microsoft.com/office/word/2012/wordml" xmlns:w16cex="http://schemas.microsoft.com/office/word/2018/wordml/cex" xmlns:w16cid="http://schemas.microsoft.com/office/word/2016/wordml/cid" xmlns:w16="http://schemas.microsoft.com/office/word/2018/wordml" xmlns:w16se="http://schemas.microsoft.com/office/word/2015/wordml/symex" mc:Ignorable="w14 w15 w16se w16cid w16 w16cex">
+<w:styles xmlns:mc="http://schemas.openxmlformats.org/markup-compatibility/2006" xmlns:r="http://schemas.openxmlformats.org/officeDocument/2006/relationships" xmlns:w="http://schemas.openxmlformats.org/wordprocessingml/2006/main" xmlns:w14="http://schemas.microsoft.com/office/word/2010/wordml" xmlns:w15="http://schemas.microsoft.com/office/word/2012/wordml" xmlns:w16cex="http://schemas.microsoft.com/office/word/2018/wordml/cex" xmlns:w16cid="http://schemas.microsoft.com/office/word/2016/wordml/cid" xmlns:w16="http://schemas.microsoft.com/office/word/2018/wordml" xmlns:w16du="http://schemas.microsoft.com/office/word/2023/wordml/word16du" xmlns:w16sdtdh="http://schemas.microsoft.com/office/word/2020/wordml/sdtdatahash" xmlns:w16sdtfl="http://schemas.microsoft.com/office/word/2024/wordml/sdtformatlock" xmlns:w16se="http://schemas.microsoft.com/office/word/2015/wordml/symex" mc:Ignorable="w14 w15 w16se w16cid w16 w16cex w16sdtdh w16sdtfl w16du">
   <w:docDefaults>
     <w:rPrDefault>
       <w:rPr>

</xml_diff>